<commit_message>
one more section to go
</commit_message>
<xml_diff>
--- a/Section_3_Mgmt_Informed/Week7_DecisionMaking/BachmeierNTIM7101-7.docx
+++ b/Section_3_Mgmt_Informed/Week7_DecisionMaking/BachmeierNTIM7101-7.docx
@@ -255,23 +255,7 @@
     <w:p>
       <w:r>
         <w:tab/>
-        <w:t xml:space="preserve">NCU-C wants to understand this </w:t>
-      </w:r>
-      <w:proofErr w:type="gramStart"/>
-      <w:r>
-        <w:t>highly-partisan</w:t>
-      </w:r>
-      <w:proofErr w:type="gramEnd"/>
-      <w:r>
-        <w:t xml:space="preserve"> environment so that it can introduce impactful changes at the crux of the problem.  Accomplishing this goal requires a data collection, analysis, and inference of facts that answer these questions.  Specifically, </w:t>
-      </w:r>
-      <w:proofErr w:type="gramStart"/>
-      <w:r>
-        <w:t>is</w:t>
-      </w:r>
-      <w:proofErr w:type="gramEnd"/>
-      <w:r>
-        <w:t xml:space="preserve"> police racially bias and would investing in mental health services resolve the scenario?  Using the Washington Post Police shooting dataset, the organization concludes the answer to both is no.  Police brutality is an onion, and it stinks.  Ideally, no one should ever die, but that does not mean the officers are racially profiling victims.  Nor can one entirely blame any mental illnesses in these situations.  </w:t>
+        <w:t xml:space="preserve">NCU-C wants to understand this highly-partisan environment so that it can introduce impactful changes at the crux of the problem.  Accomplishing this goal requires a data collection, analysis, and inference of facts that answer these questions.  Specifically, is police racially bias and would investing in mental health services resolve the scenario?  Using the Washington Post Police shooting dataset, the organization concludes the answer to both is no.  Police brutality is an onion, and it stinks.  Ideally, no one should ever die, but that does not mean the officers are racially profiling victims.  Nor can one entirely blame any mental illnesses in these situations.  </w:t>
       </w:r>
     </w:p>
     <w:p>
@@ -565,15 +549,7 @@
         </w:sdtContent>
       </w:sdt>
       <w:r>
-        <w:t xml:space="preserve">.”  However, can these two data points be uniformly compared?  Alternatively, does a demographically adjusted accounting provide greater insight into racial injustice hotspots?  Processes that can uncover such disparity could lead to laser-focused policies versus broad debate on the national stage.  These policies would not represent the final </w:t>
-      </w:r>
-      <w:proofErr w:type="gramStart"/>
-      <w:r>
-        <w:t>stage, but</w:t>
-      </w:r>
-      <w:proofErr w:type="gramEnd"/>
-      <w:r>
-        <w:t xml:space="preserve"> do offer a path for measurable short term improvements.</w:t>
+        <w:t>.”  However, can these two data points be uniformly compared?  Alternatively, does a demographically adjusted accounting provide greater insight into racial injustice hotspots?  Processes that can uncover such disparity could lead to laser-focused policies versus broad debate on the national stage.  These policies would not represent the final stage, but do offer a path for measurable short term improvements.</w:t>
       </w:r>
     </w:p>
     <w:p>
@@ -600,13 +576,8 @@
       <w:r>
         <w:t xml:space="preserve">R1.  </w:t>
       </w:r>
-      <w:proofErr w:type="gramStart"/>
-      <w:r>
-        <w:t>Does</w:t>
-      </w:r>
-      <w:proofErr w:type="gramEnd"/>
-      <w:r>
-        <w:t xml:space="preserve"> the </w:t>
+      <w:r>
+        <w:t xml:space="preserve">Does the </w:t>
       </w:r>
       <w:r>
         <w:rPr>
@@ -636,13 +607,8 @@
       <w:r>
         <w:t xml:space="preserve">R2.  </w:t>
       </w:r>
-      <w:proofErr w:type="gramStart"/>
-      <w:r>
-        <w:t>Are</w:t>
-      </w:r>
-      <w:proofErr w:type="gramEnd"/>
-      <w:r>
-        <w:t xml:space="preserve"> these even-handed or racially profiled?</w:t>
+      <w:r>
+        <w:t>Are these even-handed or racially profiled?</w:t>
       </w:r>
     </w:p>
     <w:p>
@@ -743,15 +709,7 @@
         </w:sdtContent>
       </w:sdt>
       <w:r>
-        <w:t xml:space="preserve">.  While there are several limitations to this aggregate feed, it does </w:t>
-      </w:r>
-      <w:proofErr w:type="gramStart"/>
-      <w:r>
-        <w:t>provides</w:t>
-      </w:r>
-      <w:proofErr w:type="gramEnd"/>
-      <w:r>
-        <w:t xml:space="preserve"> a</w:t>
+        <w:t>.  While there are several limitations to this aggregate feed, it does provides a</w:t>
       </w:r>
       <w:r>
         <w:t xml:space="preserve"> best-intentioned </w:t>
@@ -2118,11 +2076,7 @@
         <w:t>race</w:t>
       </w:r>
       <w:r>
-        <w:t xml:space="preserve"> (see Figure 1).  </w:t>
-      </w:r>
-      <w:proofErr w:type="gramStart"/>
-      <w:r>
-        <w:t xml:space="preserve">After adding a second level of grouping by </w:t>
+        <w:t xml:space="preserve"> (see Figure 1).  After adding a second level of grouping by </w:t>
       </w:r>
       <w:r>
         <w:rPr>
@@ -2132,11 +2086,7 @@
         <w:t>year</w:t>
       </w:r>
       <w:r>
-        <w:t>, it</w:t>
-      </w:r>
-      <w:proofErr w:type="gramEnd"/>
-      <w:r>
-        <w:t xml:space="preserve"> also raises an observation that the number of victims is relatively stable across time.  From January 2015 to December 2019, the mean death rate is 905, </w:t>
+        <w:t xml:space="preserve">, it also raises an observation that the number of victims is relatively stable across time.  From January 2015 to December 2019, the mean death rate is 905, </w:t>
       </w:r>
       <w:r>
         <w:lastRenderedPageBreak/>
@@ -3114,15 +3064,7 @@
         <w:t>baseball bat and bottle</w:t>
       </w:r>
       <w:r>
-        <w:t xml:space="preserve">).  Enhancements of each record include </w:t>
-      </w:r>
-      <w:proofErr w:type="gramStart"/>
-      <w:r>
-        <w:t>categorical-features</w:t>
-      </w:r>
-      <w:proofErr w:type="gramEnd"/>
-      <w:r>
-        <w:t xml:space="preserve"> that bucket the weapons by genre.  These buckets are named projectiles, sharp/blunt instruments, tool/small objects, explosive, unspecified, vehicles, and unarmed.  When the suspect has multiple weapons, such as both gun and knife, the higher risk object dictates the category.  According to these categorical-aggregations, roughly 58% of victims had a firearm, plus another 18% had a sharp/blunt instrument (see Figure 2).</w:t>
+        <w:t>).  Enhancements of each record include categorical-features that bucket the weapons by genre.  These buckets are named projectiles, sharp/blunt instruments, tool/small objects, explosive, unspecified, vehicles, and unarmed.  When the suspect has multiple weapons, such as both gun and knife, the higher risk object dictates the category.  According to these categorical-aggregations, roughly 58% of victims had a firearm, plus another 18% had a sharp/blunt instrument (see Figure 2).</w:t>
       </w:r>
       <w:bookmarkEnd w:id="6"/>
     </w:p>
@@ -3688,15 +3630,7 @@
     <w:p>
       <w:r>
         <w:tab/>
-        <w:t xml:space="preserve">One </w:t>
-      </w:r>
-      <w:proofErr w:type="gramStart"/>
-      <w:r>
-        <w:t>particular subset</w:t>
-      </w:r>
-      <w:proofErr w:type="gramEnd"/>
-      <w:r>
-        <w:t xml:space="preserve"> that gains much attention is unarmed citizens that die during police encounters.  According to the dataset since 2015, this represents 349 of the 5489 (6.36%) of fatal incidents.  These victims are nearly universally 33 years old, with a standard deviation of 11, regardless of race (see Table</w:t>
+        <w:t>One particular subset that gains much attention is unarmed citizens that die during police encounters.  According to the dataset since 2015, this represents 349 of the 5489 (6.36%) of fatal incidents.  These victims are nearly universally 33 years old, with a standard deviation of 11, regardless of race (see Table</w:t>
       </w:r>
       <w:r>
         <w:t xml:space="preserve"> 5</w:t>
@@ -4550,23 +4484,13 @@
         </w:sdtContent>
       </w:sdt>
       <w:r>
-        <w:t xml:space="preserve">.  These situations </w:t>
-      </w:r>
-      <w:proofErr w:type="gramStart"/>
-      <w:r>
-        <w:t>have to</w:t>
-      </w:r>
-      <w:proofErr w:type="gramEnd"/>
-      <w:r>
-        <w:t xml:space="preserve"> introduce a wide range of emotions and hostility, which creates challenges while balancing the safety of officers and civilians.  NCU-C should invest additional resources into exploring solutions to reduce this friction.  For instance, of the incidents that result in death, 76% (3853 of 4937) involve the suspect having a weapon (see Figure 4).  Training and procedures could exist to address these scenarios in a manner that improves the probability of a peaceful resolution.  While it does not address </w:t>
-      </w:r>
-      <w:proofErr w:type="gramStart"/>
-      <w:r>
-        <w:t>all of</w:t>
-      </w:r>
-      <w:proofErr w:type="gramEnd"/>
-      <w:r>
-        <w:t xml:space="preserve"> the concerns, this is a significant source of police brutality.  Specifically, the unarmed and unspecified groups need further consideration to reduce the loss of life for these subgroups.  However, it might be impossible to eliminate due to this group representing 0.00002% (119 of 53 million) interactions per year.</w:t>
+        <w:t xml:space="preserve">.  These situations have to introduce a wide range of emotions and hostility, which creates challenges while balancing the safety of officers and civilians.  NCU-C should invest additional resources into exploring solutions to reduce this friction.  For instance, of the incidents that result in death, 76% (3853 of 4937) involve the suspect having a weapon (see Figure </w:t>
+      </w:r>
+      <w:r>
+        <w:t>6)</w:t>
+      </w:r>
+      <w:r>
+        <w:t>.  Training and procedures could exist to address these scenarios in a manner that improves the probability of a peaceful resolution.  While it does not address all of the concerns, this is a significant source of police brutality.  Specifically, the unarmed and unspecified groups need further consideration to reduce the loss of life for these subgroups.  However, it might be impossible to eliminate due to this group representing 0.00002% (119 of 53 million) interactions per year.</w:t>
       </w:r>
     </w:p>
     <w:p>
@@ -4628,15 +4552,125 @@
         </w:drawing>
       </w:r>
     </w:p>
+    <w:p>
+      <w:pPr>
+        <w:pStyle w:val="Heading2"/>
+      </w:pPr>
+      <w:r>
+        <w:t>Monitoring Progress</w:t>
+      </w:r>
+    </w:p>
+    <w:p>
+      <w:r>
+        <w:tab/>
+      </w:r>
+    </w:p>
+    <w:p>
+      <w:pPr>
+        <w:pStyle w:val="Heading1"/>
+      </w:pPr>
+      <w:r>
+        <w:t>Conclusions</w:t>
+      </w:r>
+    </w:p>
+    <w:p>
+      <w:pPr>
+        <w:ind w:firstLine="720"/>
+      </w:pPr>
+      <w:r>
+        <w:lastRenderedPageBreak/>
+        <w:t>Researchers and media sources use the Washington Post’s data to quantify the racial basis of law enforcement.  Their observations become statistical statements such as “unarmed Blacks are twice as likely as Whites to be the victim</w:t>
+      </w:r>
+      <w:r>
+        <w:t xml:space="preserve"> </w:t>
+      </w:r>
+      <w:sdt>
+        <w:sdtPr>
+          <w:id w:val="-476001334"/>
+          <w:citation/>
+        </w:sdtPr>
+        <w:sdtContent>
+          <w:r>
+            <w:fldChar w:fldCharType="begin"/>
+          </w:r>
+          <w:r>
+            <w:instrText xml:space="preserve"> CITATION Nix17 \l 1033 </w:instrText>
+          </w:r>
+          <w:r>
+            <w:fldChar w:fldCharType="separate"/>
+          </w:r>
+          <w:r>
+            <w:rPr>
+              <w:noProof/>
+            </w:rPr>
+            <w:t xml:space="preserve"> (Nix, Campbell, Byers, &amp; Alpert, 2017)</w:t>
+          </w:r>
+          <w:r>
+            <w:fldChar w:fldCharType="end"/>
+          </w:r>
+        </w:sdtContent>
+      </w:sdt>
+      <w:r>
+        <w:t>.”  Another frequently cited metric that “Black people were 24% of those killed despite being only 13% of the population</w:t>
+      </w:r>
+      <w:sdt>
+        <w:sdtPr>
+          <w:id w:val="-1247887052"/>
+          <w:citation/>
+        </w:sdtPr>
+        <w:sdtContent>
+          <w:r>
+            <w:fldChar w:fldCharType="begin"/>
+          </w:r>
+          <w:r>
+            <w:instrText xml:space="preserve"> CITATION KBP20 \l 1033 </w:instrText>
+          </w:r>
+          <w:r>
+            <w:fldChar w:fldCharType="separate"/>
+          </w:r>
+          <w:r>
+            <w:rPr>
+              <w:noProof/>
+            </w:rPr>
+            <w:t xml:space="preserve"> (KBP, 2020)</w:t>
+          </w:r>
+          <w:r>
+            <w:fldChar w:fldCharType="end"/>
+          </w:r>
+        </w:sdtContent>
+      </w:sdt>
+      <w:r>
+        <w:t>.”  Over 200 publications that reference Nix et al.’s paper in Nature magazine and Google returns 7.7 million results for the second quote.  When NCU-C set out to assess the problem, the initial expectation was to find racial inequality and bias decisions against people of color.  While both of these conclusions are true, that does not appear to be the entire story about police brutality in America.</w:t>
+      </w:r>
+    </w:p>
+    <w:p>
+      <w:r>
+        <w:tab/>
+        <w:t xml:space="preserve">Fundamentally these differences are a matter of contextualizing what filtration and inclusion encroach into </w:t>
+      </w:r>
+      <w:r>
+        <w:t xml:space="preserve">the </w:t>
+      </w:r>
+      <w:r>
+        <w:t xml:space="preserve">calculus.  For </w:t>
+      </w:r>
+      <w:r>
+        <w:t>example</w:t>
+      </w:r>
+      <w:r>
+        <w:t xml:space="preserve">, </w:t>
+      </w:r>
+      <w:r>
+        <w:t xml:space="preserve">a previous statement claims, “13% of the population,” referring to the national total.  While this summation is perfectly valid, it will come to a different outcome than a demographically adjusted formula.  Similarly, subtle changes to other data partitioning schemes can vastly influence conclusions.  These distinctions make it critical that researchers clarify the methodology and strategy to their approach.  Without that information, the results can arbitrarily confirm any result and </w:t>
+      </w:r>
+      <w:r>
+        <w:t xml:space="preserve">prevent the </w:t>
+      </w:r>
+      <w:r>
+        <w:t>formation of strategic decision making.</w:t>
+      </w:r>
+    </w:p>
     <w:p/>
-    <w:p>
-      <w:pPr>
-        <w:pStyle w:val="Heading1"/>
-      </w:pPr>
-      <w:r>
-        <w:t>Conclusions</w:t>
-      </w:r>
-    </w:p>
     <w:sectPr>
       <w:headerReference w:type="even" r:id="rId17"/>
       <w:headerReference w:type="default" r:id="rId18"/>
@@ -6436,11 +6470,28 @@
     <b:URL>https://www.youtube.com/watch?v=9LVD9oLg1A0</b:URL>
     <b:RefOrder>10</b:RefOrder>
   </b:Source>
+  <b:Source>
+    <b:Tag>KBP20</b:Tag>
+    <b:SourceType>InternetSite</b:SourceType>
+    <b:Guid>{D92AF1F6-BF8C-4623-A9AF-5841E280A0A7}</b:Guid>
+    <b:Author>
+      <b:Author>
+        <b:Corporate>KBP</b:Corporate>
+      </b:Author>
+    </b:Author>
+    <b:Title>Police shootings database</b:Title>
+    <b:InternetSiteTitle>Killed By Police</b:InternetSiteTitle>
+    <b:Year>2020</b:Year>
+    <b:Month>August</b:Month>
+    <b:Day>11</b:Day>
+    <b:URL>https://killedbypolice.net/</b:URL>
+    <b:RefOrder>9</b:RefOrder>
+  </b:Source>
 </b:Sources>
 </file>
 
 <file path=customXml/itemProps1.xml><?xml version="1.0" encoding="utf-8"?>
-<ds:datastoreItem xmlns:ds="http://schemas.openxmlformats.org/officeDocument/2006/customXml" ds:itemID="{3AA6DF74-BB15-4A94-B843-55874C545323}">
+<ds:datastoreItem xmlns:ds="http://schemas.openxmlformats.org/officeDocument/2006/customXml" ds:itemID="{A7F6ED4C-D84E-48C0-A493-D26BA877BAFE}">
   <ds:schemaRefs>
     <ds:schemaRef ds:uri="http://schemas.openxmlformats.org/officeDocument/2006/bibliography"/>
   </ds:schemaRefs>

</xml_diff>

<commit_message>
work day about to start
</commit_message>
<xml_diff>
--- a/Section_3_Mgmt_Informed/Week7_DecisionMaking/BachmeierNTIM7101-7.docx
+++ b/Section_3_Mgmt_Informed/Week7_DecisionMaking/BachmeierNTIM7101-7.docx
@@ -1,6 +1,6 @@
 
 <file path=word/document.xml><?xml version="1.0" encoding="utf-8"?>
-<w:document xmlns:wpc="http://schemas.microsoft.com/office/word/2010/wordprocessingCanvas" xmlns:cx="http://schemas.microsoft.com/office/drawing/2014/chartex" xmlns:cx1="http://schemas.microsoft.com/office/drawing/2015/9/8/chartex" xmlns:cx2="http://schemas.microsoft.com/office/drawing/2015/10/21/chartex" xmlns:cx3="http://schemas.microsoft.com/office/drawing/2016/5/9/chartex" xmlns:cx4="http://schemas.microsoft.com/office/drawing/2016/5/10/chartex" xmlns:cx5="http://schemas.microsoft.com/office/drawing/2016/5/11/chartex" xmlns:cx6="http://schemas.microsoft.com/office/drawing/2016/5/12/chartex" xmlns:cx7="http://schemas.microsoft.com/office/drawing/2016/5/13/chartex" xmlns:cx8="http://schemas.microsoft.com/office/drawing/2016/5/14/chartex" xmlns:mc="http://schemas.openxmlformats.org/markup-compatibility/2006" xmlns:aink="http://schemas.microsoft.com/office/drawing/2016/ink" xmlns:am3d="http://schemas.microsoft.com/office/drawing/2017/model3d" xmlns:o="urn:schemas-microsoft-com:office:office" xmlns:r="http://schemas.openxmlformats.org/officeDocument/2006/relationships" xmlns:m="http://schemas.openxmlformats.org/officeDocument/2006/math" xmlns:v="urn:schemas-microsoft-com:vml" xmlns:wp14="http://schemas.microsoft.com/office/word/2010/wordprocessingDrawing" xmlns:wp="http://schemas.openxmlformats.org/drawingml/2006/wordprocessingDrawing" xmlns:w10="urn:schemas-microsoft-com:office:word" xmlns:w="http://schemas.openxmlformats.org/wordprocessingml/2006/main" xmlns:w14="http://schemas.microsoft.com/office/word/2010/wordml" xmlns:w15="http://schemas.microsoft.com/office/word/2012/wordml" xmlns:w16cex="http://schemas.microsoft.com/office/word/2018/wordml/cex" xmlns:w16cid="http://schemas.microsoft.com/office/word/2016/wordml/cid" xmlns:w16="http://schemas.microsoft.com/office/word/2018/wordml" xmlns:w16se="http://schemas.microsoft.com/office/word/2015/wordml/symex" xmlns:wpg="http://schemas.microsoft.com/office/word/2010/wordprocessingGroup" xmlns:wpi="http://schemas.microsoft.com/office/word/2010/wordprocessingInk" xmlns:wne="http://schemas.microsoft.com/office/word/2006/wordml" xmlns:wps="http://schemas.microsoft.com/office/word/2010/wordprocessingShape" mc:Ignorable="w14 w15 w16se w16cid w16 w16cex wp14">
+<w:document xmlns:wpc="http://schemas.microsoft.com/office/word/2010/wordprocessingCanvas" xmlns:cx="http://schemas.microsoft.com/office/drawing/2014/chartex" xmlns:cx1="http://schemas.microsoft.com/office/drawing/2015/9/8/chartex" xmlns:cx2="http://schemas.microsoft.com/office/drawing/2015/10/21/chartex" xmlns:cx3="http://schemas.microsoft.com/office/drawing/2016/5/9/chartex" xmlns:cx4="http://schemas.microsoft.com/office/drawing/2016/5/10/chartex" xmlns:cx5="http://schemas.microsoft.com/office/drawing/2016/5/11/chartex" xmlns:cx6="http://schemas.microsoft.com/office/drawing/2016/5/12/chartex" xmlns:cx7="http://schemas.microsoft.com/office/drawing/2016/5/13/chartex" xmlns:cx8="http://schemas.microsoft.com/office/drawing/2016/5/14/chartex" xmlns:mc="http://schemas.openxmlformats.org/markup-compatibility/2006" xmlns:aink="http://schemas.microsoft.com/office/drawing/2016/ink" xmlns:am3d="http://schemas.microsoft.com/office/drawing/2017/model3d" xmlns:o="urn:schemas-microsoft-com:office:office" xmlns:r="http://schemas.openxmlformats.org/officeDocument/2006/relationships" xmlns:m="http://schemas.openxmlformats.org/officeDocument/2006/math" xmlns:v="urn:schemas-microsoft-com:vml" xmlns:wp14="http://schemas.microsoft.com/office/word/2010/wordprocessingDrawing" xmlns:wp="http://schemas.openxmlformats.org/drawingml/2006/wordprocessingDrawing" xmlns:w10="urn:schemas-microsoft-com:office:word" xmlns:w="http://schemas.openxmlformats.org/wordprocessingml/2006/main" xmlns:w14="http://schemas.microsoft.com/office/word/2010/wordml" xmlns:w15="http://schemas.microsoft.com/office/word/2012/wordml" xmlns:w16cid="http://schemas.microsoft.com/office/word/2016/wordml/cid" xmlns:w16se="http://schemas.microsoft.com/office/word/2015/wordml/symex" xmlns:wpg="http://schemas.microsoft.com/office/word/2010/wordprocessingGroup" xmlns:wpi="http://schemas.microsoft.com/office/word/2010/wordprocessingInk" xmlns:wne="http://schemas.microsoft.com/office/word/2006/wordml" xmlns:wps="http://schemas.microsoft.com/office/word/2010/wordprocessingShape" mc:Ignorable="w14 w15 w16se w16cid wp14">
   <w:body>
     <w:p/>
     <w:p/>
@@ -163,46 +163,13 @@
     <w:p>
       <w:r>
         <w:tab/>
-        <w:t>Before entering the details of the analysis, it is essential to call out the scope and focus o</w:t>
-      </w:r>
-      <w:r>
-        <w:t>f</w:t>
-      </w:r>
-      <w:r>
-        <w:t xml:space="preserve"> this effort.  NCU-C is specifically evaluating situations that result in a civilian fatality and then framing those results into a macro-economic perspective.  The organization is explicitly avoiding micro-economic view</w:t>
-      </w:r>
-      <w:r>
-        <w:t xml:space="preserve">s that </w:t>
-      </w:r>
-      <w:r>
-        <w:t xml:space="preserve">focus on individual events.  </w:t>
-      </w:r>
-      <w:r>
-        <w:t>R</w:t>
-      </w:r>
-      <w:r>
-        <w:t xml:space="preserve">acial issues quickly diverge into anecdotal evidence and historical challenges.  Likewise, </w:t>
-      </w:r>
-      <w:r>
-        <w:t xml:space="preserve">controversy often proceeds from preventable </w:t>
-      </w:r>
-      <w:r>
-        <w:t xml:space="preserve">death </w:t>
-      </w:r>
-      <w:r>
-        <w:t xml:space="preserve">and is bound to create skepticism and frustration.  </w:t>
-      </w:r>
-      <w:r>
-        <w:t>NCU-C does not have any vest</w:t>
+        <w:t>Before entering the details of the analysis, it is essential to call out the scope and focus of this effort.  NCU-C is specifically evaluating situations that result in a civilian fatality and then framing those results into a macro-economic perspective.  The organization is explicitly avoiding micro-economic views that focus on individual events.  Racial issues quickly diverge into anecdotal evidence and historical challenges.  Likewise, controversy often proceeds from preventable death and is bound to create skepticism and frustration.  NCU-C does not have any vest</w:t>
       </w:r>
       <w:r>
         <w:t>ed</w:t>
       </w:r>
       <w:r>
-        <w:t xml:space="preserve"> interest in proving or disproving</w:t>
-      </w:r>
-      <w:r>
-        <w:t xml:space="preserve"> any perspective and </w:t>
+        <w:t xml:space="preserve"> interest in proving or disproving any perspective and </w:t>
       </w:r>
       <w:r>
         <w:t xml:space="preserve">is </w:t>
@@ -495,11 +462,19 @@
       <w:pPr>
         <w:pStyle w:val="Heading2"/>
       </w:pPr>
-      <w:r>
-        <w:t>Research Questions</w:t>
-      </w:r>
-    </w:p>
-    <w:p>
+      <w:proofErr w:type="spellStart"/>
+      <w:r>
+        <w:t>Reocurring</w:t>
+      </w:r>
+      <w:bookmarkStart w:id="3" w:name="_GoBack"/>
+      <w:bookmarkEnd w:id="3"/>
+      <w:proofErr w:type="spellEnd"/>
+      <w:r>
+        <w:t xml:space="preserve"> Themes</w:t>
+      </w:r>
+    </w:p>
+    <w:p>
+      <w:bookmarkStart w:id="4" w:name="_Hlk50964632"/>
       <w:r>
         <w:tab/>
         <w:t>The central idea of the Black Lives Matter (BLM) movement is that police violence disproportionally victimizes people of color</w:t>
@@ -565,7 +540,13 @@
         </w:sdtContent>
       </w:sdt>
       <w:r>
-        <w:t xml:space="preserve">.”  However, can these two data points be uniformly compared?  Alternatively, does a demographically adjusted accounting provide greater insight into racial injustice hotspots?  Processes that can uncover such disparity could lead to laser-focused policies versus broad debate on the national stage.  These policies would not represent the final </w:t>
+        <w:t xml:space="preserve">.”  However, can these two data points be uniformly compared?  Alternatively, does a demographically adjusted accounting provide greater insight into racial injustice hotspots?  Processes that can uncover such disparity could lead to laser-focused policies versus broad debate on the national stage.  These </w:t>
+      </w:r>
+      <w:r>
+        <w:t xml:space="preserve">actions </w:t>
+      </w:r>
+      <w:r>
+        <w:t xml:space="preserve">would not represent the final </w:t>
       </w:r>
       <w:proofErr w:type="gramStart"/>
       <w:r>
@@ -585,6 +566,7 @@
         <w:t>Another central theme is that shifting funding from police departments to civil services will change the risk calculus.  Assuming this statement is true, to what extent?  What portion of the population is going through a medical crisis during their time of demise?  Until examining the data, it can be challenging to separate the norm from media machines selling advertising.  Perhaps a more accurate perspective is that scenario-specific categories exist, and additional training programs can target those situations, reducing the mortality rates.</w:t>
       </w:r>
     </w:p>
+    <w:bookmarkEnd w:id="4"/>
     <w:p>
       <w:pPr>
         <w:pStyle w:val="Heading2"/>
@@ -600,13 +582,8 @@
       <w:r>
         <w:t xml:space="preserve">R1.  </w:t>
       </w:r>
-      <w:proofErr w:type="gramStart"/>
-      <w:r>
-        <w:t>Does</w:t>
-      </w:r>
-      <w:proofErr w:type="gramEnd"/>
-      <w:r>
-        <w:t xml:space="preserve"> the </w:t>
+      <w:r>
+        <w:t xml:space="preserve">Does the </w:t>
       </w:r>
       <w:r>
         <w:rPr>
@@ -636,13 +613,8 @@
       <w:r>
         <w:t xml:space="preserve">R2.  </w:t>
       </w:r>
-      <w:proofErr w:type="gramStart"/>
-      <w:r>
-        <w:t>Are</w:t>
-      </w:r>
-      <w:proofErr w:type="gramEnd"/>
-      <w:r>
-        <w:t xml:space="preserve"> these even-handed or racially profiled?</w:t>
+      <w:r>
+        <w:t>Are these even-handed or racially profiled?</w:t>
       </w:r>
     </w:p>
     <w:p>
@@ -675,6 +647,9 @@
     <w:p>
       <w:r>
         <w:tab/>
+      </w:r>
+      <w:bookmarkStart w:id="5" w:name="_Hlk50964727"/>
+      <w:r>
         <w:t>There are numerous strategies for approaching this problem with varying levels of sophistication and planning.  One standard solution is to perform statistical application analysis on the Washington Post’s police shootings data set</w:t>
       </w:r>
       <w:sdt>
@@ -759,6 +734,7 @@
       <w:r>
         <w:t>sampling of the broader population.</w:t>
       </w:r>
+      <w:bookmarkEnd w:id="5"/>
     </w:p>
     <w:p>
       <w:pPr>
@@ -772,6 +748,7 @@
       <w:pPr>
         <w:ind w:firstLine="720"/>
       </w:pPr>
+      <w:bookmarkStart w:id="6" w:name="_Hlk50964747"/>
       <w:r>
         <w:t xml:space="preserve">For an experiment to be successful, it needs to have sufficient </w:t>
       </w:r>
@@ -811,6 +788,7 @@
           <w:id w:val="1611240062"/>
           <w:citation/>
         </w:sdtPr>
+        <w:sdtEndPr/>
         <w:sdtContent>
           <w:r>
             <w:fldChar w:fldCharType="begin"/>
@@ -833,42 +811,16 @@
         </w:sdtContent>
       </w:sdt>
       <w:r>
-        <w:t xml:space="preserve">.  </w:t>
-      </w:r>
-      <w:r>
-        <w:t xml:space="preserve">Choosing an appropriate </w:t>
-      </w:r>
-      <w:r>
-        <w:t xml:space="preserve">value </w:t>
-      </w:r>
-      <w:r>
-        <w:t xml:space="preserve">is </w:t>
-      </w:r>
-      <w:r>
-        <w:t>scenario-specific and can be somewhat of an art form.</w:t>
-      </w:r>
+        <w:t>.  Choosing an appropriate value is scenario-specific and can be somewhat of an art form.</w:t>
+      </w:r>
+      <w:bookmarkEnd w:id="6"/>
     </w:p>
     <w:p>
       <w:r>
         <w:tab/>
       </w:r>
       <w:r>
-        <w:t xml:space="preserve">While the effect size is unknown before experimenting, </w:t>
-      </w:r>
-      <w:r>
-        <w:t xml:space="preserve">it is possible to determine the range of sample sizes </w:t>
-      </w:r>
-      <w:r>
-        <w:t xml:space="preserve">that are necessary </w:t>
-      </w:r>
-      <w:r>
-        <w:t xml:space="preserve">(see Table 2).  G*Power version 3.1.9.7 projects that t-tests of the “difference between two independent means (two groups)” for a one-tail model will need somewhere from 4 to 1580 examples.  </w:t>
-      </w:r>
-      <w:r>
-        <w:t>The Washington Post data set contains roughly 5000 records, and that makes it possible to validate several population comparisons</w:t>
-      </w:r>
-      <w:r>
-        <w:t xml:space="preserve">.  </w:t>
+        <w:t xml:space="preserve">While the effect size is unknown before experimenting, it is possible to determine the range of sample sizes that are necessary (see Table 2).  G*Power version 3.1.9.7 projects that t-tests of the “difference between two independent means (two groups)” for a one-tail model will need somewhere from 4 to 1580 examples.  The Washington Post data set contains roughly 5000 records, and that makes it possible to validate several population comparisons.  </w:t>
       </w:r>
     </w:p>
     <w:p>
@@ -1536,6 +1488,7 @@
       <w:pPr>
         <w:ind w:firstLine="720"/>
       </w:pPr>
+      <w:bookmarkStart w:id="7" w:name="_Hlk50964798"/>
       <w:r>
         <w:t>There are multiple strategies for determining which variable has more effect on a situational outcome.  News articles typically approach the problem by looking at the raw descriptive statistics, such as the ratio of victims that were experiencing a mental crisis.  A challenge with this solution is that the telemetry only communicates what happened, not why.  Consider the extreme example that one hundred percent of all police violence within a given community is against a specific race.  While this scenario immediately raises questions around racial profiling, it should also invite a discussion around the diversity of the inflicted population.  An alternative solution could look at changes after significant interventions</w:t>
       </w:r>
@@ -1544,6 +1497,7 @@
           <w:id w:val="1485200347"/>
           <w:citation/>
         </w:sdtPr>
+        <w:sdtEndPr/>
         <w:sdtContent>
           <w:r>
             <w:fldChar w:fldCharType="begin"/>
@@ -1566,7 +1520,11 @@
         </w:sdtContent>
       </w:sdt>
       <w:r>
-        <w:t xml:space="preserve">.  Starting in the late 1960s, health institutions began releasing and turning away thousands of </w:t>
+        <w:t xml:space="preserve">.  </w:t>
+      </w:r>
+      <w:bookmarkEnd w:id="7"/>
+      <w:r>
+        <w:t xml:space="preserve">Starting in the late 1960s, health institutions began releasing and turning away thousands of </w:t>
       </w:r>
       <w:r>
         <w:lastRenderedPageBreak/>
@@ -1577,6 +1535,7 @@
           <w:id w:val="-1812703971"/>
           <w:citation/>
         </w:sdtPr>
+        <w:sdtEndPr/>
         <w:sdtContent>
           <w:r>
             <w:fldChar w:fldCharType="begin"/>
@@ -1605,6 +1564,9 @@
     <w:p>
       <w:r>
         <w:tab/>
+      </w:r>
+      <w:bookmarkStart w:id="8" w:name="_Hlk50964862"/>
+      <w:r>
         <w:t xml:space="preserve">DeCarlo (2018) states that quasi-experiments are particularly useful in social welfare policy research (see chapter 12.2).  Under a quasi-experiment, the researcher team does not use random assignment and instead looks at different populations.  This method could be highly effective for examining the impact of both </w:t>
       </w:r>
       <w:r>
@@ -1650,6 +1612,7 @@
           <w:id w:val="-1561475784"/>
           <w:citation/>
         </w:sdtPr>
+        <w:sdtEndPr/>
         <w:sdtContent>
           <w:r>
             <w:fldChar w:fldCharType="begin"/>
@@ -1675,30 +1638,59 @@
         <w:t>.  From examining these groups that are both similar and complete opposites, it should lead to a quantitative sense of the underlying effect of these variables.</w:t>
       </w:r>
     </w:p>
+    <w:bookmarkEnd w:id="8"/>
+    <w:p>
+      <w:pPr>
+        <w:pStyle w:val="Heading1"/>
+      </w:pPr>
+      <w:r>
+        <w:t>Data Analysis</w:t>
+      </w:r>
+    </w:p>
+    <w:p>
+      <w:pPr>
+        <w:ind w:firstLine="720"/>
+      </w:pPr>
+      <w:r>
+        <w:t xml:space="preserve">The Washington Post provides demographic and contextual information about victims from January of 2015 to the present day.  Each entry captures the threat level, flee status, any weapons, age, gender, race, and city.  NCU-C enhanced these 5489 records to include several nominal features, such as ‘has a projectile,’ to simplify analysis on the free form weapons column.  The inclusion of an ‘age group’ property also exists for smoothing visualization charts by partitioning into five-year windows.  Aside from these transformations, no </w:t>
+      </w:r>
+      <w:proofErr w:type="spellStart"/>
+      <w:r>
+        <w:t>alterings</w:t>
+      </w:r>
+      <w:proofErr w:type="spellEnd"/>
+      <w:r>
+        <w:t xml:space="preserve"> of the original data set are present.</w:t>
+      </w:r>
+    </w:p>
     <w:p>
       <w:pPr>
         <w:pStyle w:val="Heading2"/>
       </w:pPr>
       <w:r>
-        <w:t>Design Limitations and Challenges</w:t>
+        <w:t>B</w:t>
+      </w:r>
+      <w:r>
+        <w:t>y Race</w:t>
       </w:r>
     </w:p>
     <w:p>
       <w:r>
         <w:tab/>
-        <w:t>The four major threats to research projects are internal, external, statistical conclusion, and construct validity</w:t>
+        <w:t>America’s racial make-up is approximately 63% white, 15% Hispanic, 13% black, and 9% other</w:t>
       </w:r>
       <w:sdt>
         <w:sdtPr>
-          <w:id w:val="2071925324"/>
+          <w:id w:val="1118098747"/>
           <w:citation/>
         </w:sdtPr>
+        <w:sdtEndPr/>
         <w:sdtContent>
           <w:r>
             <w:fldChar w:fldCharType="begin"/>
           </w:r>
           <w:r>
-            <w:instrText xml:space="preserve"> CITATION Par93 \l 1033 </w:instrText>
+            <w:instrText xml:space="preserve"> CITATION Cen19 \l 1033 </w:instrText>
           </w:r>
           <w:r>
             <w:fldChar w:fldCharType="separate"/>
@@ -1707,7 +1699,7 @@
             <w:rPr>
               <w:noProof/>
             </w:rPr>
-            <w:t xml:space="preserve"> (Parker, 1993)</w:t>
+            <w:t xml:space="preserve"> (Census Bureau, 2019)</w:t>
           </w:r>
           <w:r>
             <w:fldChar w:fldCharType="end"/>
@@ -1715,279 +1707,11 @@
         </w:sdtContent>
       </w:sdt>
       <w:r>
-        <w:t xml:space="preserve"> (see Table </w:t>
-      </w:r>
-      <w:r>
-        <w:t>2</w:t>
-      </w:r>
-      <w:r>
-        <w:t>).  While efforts to minimize these risks do exist, the time and resources of this project are relatively finite.</w:t>
-      </w:r>
-    </w:p>
-    <w:p>
-      <w:pPr>
-        <w:pStyle w:val="Caption"/>
-      </w:pPr>
-      <w:r>
-        <w:t xml:space="preserve">Table </w:t>
-      </w:r>
-      <w:r>
-        <w:t>2</w:t>
-      </w:r>
-      <w:r>
-        <w:t>: Threat Sources</w:t>
-      </w:r>
-    </w:p>
-    <w:tbl>
-      <w:tblPr>
-        <w:tblStyle w:val="GridTable4"/>
-        <w:tblW w:w="0" w:type="auto"/>
-        <w:tblLook w:val="04A0" w:firstRow="1" w:lastRow="0" w:firstColumn="1" w:lastColumn="0" w:noHBand="0" w:noVBand="1"/>
-      </w:tblPr>
-      <w:tblGrid>
-        <w:gridCol w:w="4675"/>
-        <w:gridCol w:w="4675"/>
-      </w:tblGrid>
-      <w:tr>
-        <w:trPr>
-          <w:cnfStyle w:val="100000000000" w:firstRow="1" w:lastRow="0" w:firstColumn="0" w:lastColumn="0" w:oddVBand="0" w:evenVBand="0" w:oddHBand="0" w:evenHBand="0" w:firstRowFirstColumn="0" w:firstRowLastColumn="0" w:lastRowFirstColumn="0" w:lastRowLastColumn="0"/>
-        </w:trPr>
-        <w:tc>
-          <w:tcPr>
-            <w:cnfStyle w:val="001000000000" w:firstRow="0" w:lastRow="0" w:firstColumn="1" w:lastColumn="0" w:oddVBand="0" w:evenVBand="0" w:oddHBand="0" w:evenHBand="0" w:firstRowFirstColumn="0" w:firstRowLastColumn="0" w:lastRowFirstColumn="0" w:lastRowLastColumn="0"/>
-            <w:tcW w:w="4675" w:type="dxa"/>
-          </w:tcPr>
-          <w:p>
-            <w:r>
-              <w:t>Source</w:t>
-            </w:r>
-          </w:p>
-        </w:tc>
-        <w:tc>
-          <w:tcPr>
-            <w:tcW w:w="4675" w:type="dxa"/>
-          </w:tcPr>
-          <w:p>
-            <w:pPr>
-              <w:cnfStyle w:val="100000000000" w:firstRow="1" w:lastRow="0" w:firstColumn="0" w:lastColumn="0" w:oddVBand="0" w:evenVBand="0" w:oddHBand="0" w:evenHBand="0" w:firstRowFirstColumn="0" w:firstRowLastColumn="0" w:lastRowFirstColumn="0" w:lastRowLastColumn="0"/>
-            </w:pPr>
-            <w:r>
-              <w:t>Description</w:t>
-            </w:r>
-          </w:p>
-        </w:tc>
-      </w:tr>
-      <w:tr>
-        <w:trPr>
-          <w:cnfStyle w:val="000000100000" w:firstRow="0" w:lastRow="0" w:firstColumn="0" w:lastColumn="0" w:oddVBand="0" w:evenVBand="0" w:oddHBand="1" w:evenHBand="0" w:firstRowFirstColumn="0" w:firstRowLastColumn="0" w:lastRowFirstColumn="0" w:lastRowLastColumn="0"/>
-        </w:trPr>
-        <w:tc>
-          <w:tcPr>
-            <w:cnfStyle w:val="001000000000" w:firstRow="0" w:lastRow="0" w:firstColumn="1" w:lastColumn="0" w:oddVBand="0" w:evenVBand="0" w:oddHBand="0" w:evenHBand="0" w:firstRowFirstColumn="0" w:firstRowLastColumn="0" w:lastRowFirstColumn="0" w:lastRowLastColumn="0"/>
-            <w:tcW w:w="4675" w:type="dxa"/>
-          </w:tcPr>
-          <w:p>
-            <w:pPr>
-              <w:rPr>
-                <w:b w:val="0"/>
-                <w:bCs w:val="0"/>
-              </w:rPr>
-            </w:pPr>
-            <w:r>
-              <w:rPr>
-                <w:b w:val="0"/>
-                <w:bCs w:val="0"/>
-              </w:rPr>
-              <w:t>Internal Threat</w:t>
-            </w:r>
-          </w:p>
-        </w:tc>
-        <w:tc>
-          <w:tcPr>
-            <w:tcW w:w="4675" w:type="dxa"/>
-          </w:tcPr>
-          <w:p>
-            <w:pPr>
-              <w:cnfStyle w:val="000000100000" w:firstRow="0" w:lastRow="0" w:firstColumn="0" w:lastColumn="0" w:oddVBand="0" w:evenVBand="0" w:oddHBand="1" w:evenHBand="0" w:firstRowFirstColumn="0" w:firstRowLastColumn="0" w:lastRowFirstColumn="0" w:lastRowLastColumn="0"/>
-            </w:pPr>
-            <w:r>
-              <w:t>Contamination by the research team</w:t>
-            </w:r>
-          </w:p>
-        </w:tc>
-      </w:tr>
-      <w:tr>
-        <w:tc>
-          <w:tcPr>
-            <w:cnfStyle w:val="001000000000" w:firstRow="0" w:lastRow="0" w:firstColumn="1" w:lastColumn="0" w:oddVBand="0" w:evenVBand="0" w:oddHBand="0" w:evenHBand="0" w:firstRowFirstColumn="0" w:firstRowLastColumn="0" w:lastRowFirstColumn="0" w:lastRowLastColumn="0"/>
-            <w:tcW w:w="4675" w:type="dxa"/>
-          </w:tcPr>
-          <w:p>
-            <w:pPr>
-              <w:rPr>
-                <w:b w:val="0"/>
-                <w:bCs w:val="0"/>
-              </w:rPr>
-            </w:pPr>
-            <w:r>
-              <w:rPr>
-                <w:b w:val="0"/>
-                <w:bCs w:val="0"/>
-              </w:rPr>
-              <w:t>External Threat</w:t>
-            </w:r>
-          </w:p>
-        </w:tc>
-        <w:tc>
-          <w:tcPr>
-            <w:tcW w:w="4675" w:type="dxa"/>
-          </w:tcPr>
-          <w:p>
-            <w:pPr>
-              <w:cnfStyle w:val="000000000000" w:firstRow="0" w:lastRow="0" w:firstColumn="0" w:lastColumn="0" w:oddVBand="0" w:evenVBand="0" w:oddHBand="0" w:evenHBand="0" w:firstRowFirstColumn="0" w:firstRowLastColumn="0" w:lastRowFirstColumn="0" w:lastRowLastColumn="0"/>
-            </w:pPr>
-            <w:r>
-              <w:t>Contamination outside of the study’s controls</w:t>
-            </w:r>
-          </w:p>
-        </w:tc>
-      </w:tr>
-      <w:tr>
-        <w:trPr>
-          <w:cnfStyle w:val="000000100000" w:firstRow="0" w:lastRow="0" w:firstColumn="0" w:lastColumn="0" w:oddVBand="0" w:evenVBand="0" w:oddHBand="1" w:evenHBand="0" w:firstRowFirstColumn="0" w:firstRowLastColumn="0" w:lastRowFirstColumn="0" w:lastRowLastColumn="0"/>
-        </w:trPr>
-        <w:tc>
-          <w:tcPr>
-            <w:cnfStyle w:val="001000000000" w:firstRow="0" w:lastRow="0" w:firstColumn="1" w:lastColumn="0" w:oddVBand="0" w:evenVBand="0" w:oddHBand="0" w:evenHBand="0" w:firstRowFirstColumn="0" w:firstRowLastColumn="0" w:lastRowFirstColumn="0" w:lastRowLastColumn="0"/>
-            <w:tcW w:w="4675" w:type="dxa"/>
-          </w:tcPr>
-          <w:p>
-            <w:pPr>
-              <w:rPr>
-                <w:b w:val="0"/>
-                <w:bCs w:val="0"/>
-              </w:rPr>
-            </w:pPr>
-            <w:r>
-              <w:rPr>
-                <w:b w:val="0"/>
-                <w:bCs w:val="0"/>
-              </w:rPr>
-              <w:t>Statistical Conclusion Validity</w:t>
-            </w:r>
-          </w:p>
-        </w:tc>
-        <w:tc>
-          <w:tcPr>
-            <w:tcW w:w="4675" w:type="dxa"/>
-          </w:tcPr>
-          <w:p>
-            <w:pPr>
-              <w:cnfStyle w:val="000000100000" w:firstRow="0" w:lastRow="0" w:firstColumn="0" w:lastColumn="0" w:oddVBand="0" w:evenVBand="0" w:oddHBand="1" w:evenHBand="0" w:firstRowFirstColumn="0" w:firstRowLastColumn="0" w:lastRowFirstColumn="0" w:lastRowLastColumn="0"/>
-            </w:pPr>
-            <w:r>
-              <w:t>Results are arbitrary or non-reproducible</w:t>
-            </w:r>
-          </w:p>
-        </w:tc>
-      </w:tr>
-      <w:tr>
-        <w:tc>
-          <w:tcPr>
-            <w:cnfStyle w:val="001000000000" w:firstRow="0" w:lastRow="0" w:firstColumn="1" w:lastColumn="0" w:oddVBand="0" w:evenVBand="0" w:oddHBand="0" w:evenHBand="0" w:firstRowFirstColumn="0" w:firstRowLastColumn="0" w:lastRowFirstColumn="0" w:lastRowLastColumn="0"/>
-            <w:tcW w:w="4675" w:type="dxa"/>
-          </w:tcPr>
-          <w:p>
-            <w:pPr>
-              <w:rPr>
-                <w:b w:val="0"/>
-                <w:bCs w:val="0"/>
-              </w:rPr>
-            </w:pPr>
-            <w:r>
-              <w:rPr>
-                <w:b w:val="0"/>
-                <w:bCs w:val="0"/>
-              </w:rPr>
-              <w:t>Construct Validity</w:t>
-            </w:r>
-          </w:p>
-        </w:tc>
-        <w:tc>
-          <w:tcPr>
-            <w:tcW w:w="4675" w:type="dxa"/>
-          </w:tcPr>
-          <w:p>
-            <w:pPr>
-              <w:cnfStyle w:val="000000000000" w:firstRow="0" w:lastRow="0" w:firstColumn="0" w:lastColumn="0" w:oddVBand="0" w:evenVBand="0" w:oddHBand="0" w:evenHBand="0" w:firstRowFirstColumn="0" w:firstRowLastColumn="0" w:lastRowFirstColumn="0" w:lastRowLastColumn="0"/>
-            </w:pPr>
-            <w:r>
-              <w:t>Controls are not enforceable or consistent</w:t>
-            </w:r>
-          </w:p>
-        </w:tc>
-      </w:tr>
-    </w:tbl>
-    <w:p/>
-    <w:p>
-      <w:pPr>
-        <w:pStyle w:val="Heading3"/>
-      </w:pPr>
-      <w:r>
-        <w:t>Internal Threats</w:t>
-      </w:r>
-    </w:p>
-    <w:p>
-      <w:r>
-        <w:tab/>
-        <w:t xml:space="preserve">An internal threat exists when the researcher does not accurately represent the results.  This scenario could exist from biases during the categorization and groupings of the victims.  For </w:t>
+        <w:t xml:space="preserve">.  If all things are equal, then looking at the raw victim statistics </w:t>
       </w:r>
       <w:r>
         <w:lastRenderedPageBreak/>
-        <w:t>instance, the Washington Post data set uses a free-form text field to record the weapon and threat level.  The analysis uses a few general buckets versus other researchers propose using more fine-grained options</w:t>
-      </w:r>
-      <w:sdt>
-        <w:sdtPr>
-          <w:id w:val="1957597566"/>
-          <w:citation/>
-        </w:sdtPr>
-        <w:sdtContent>
-          <w:r>
-            <w:fldChar w:fldCharType="begin"/>
-          </w:r>
-          <w:r>
-            <w:instrText xml:space="preserve"> CITATION Nix17 \l 1033 </w:instrText>
-          </w:r>
-          <w:r>
-            <w:fldChar w:fldCharType="separate"/>
-          </w:r>
-          <w:r>
-            <w:rPr>
-              <w:noProof/>
-            </w:rPr>
-            <w:t xml:space="preserve"> (Nix, Campbell, Byers, &amp; Alpert, 2017)</w:t>
-          </w:r>
-          <w:r>
-            <w:fldChar w:fldCharType="end"/>
-          </w:r>
-        </w:sdtContent>
-      </w:sdt>
-      <w:r>
-        <w:t>.  Minor forms of selection bias might also exist due to the filtration rules of the data set.  Expressly, the analysis only includes records that provide the racial demographic and location of properties.</w:t>
-      </w:r>
-    </w:p>
-    <w:p>
-      <w:pPr>
-        <w:pStyle w:val="Heading3"/>
-      </w:pPr>
-      <w:r>
-        <w:t>External Threats</w:t>
-      </w:r>
-    </w:p>
-    <w:p>
-      <w:r>
-        <w:tab/>
-        <w:t xml:space="preserve">An external threat comes from a variable that is outside of the researcher’s control.  The government does not require law enforcement agencies to report incidents that result in police brutality.  Since official sources do not exist, researchers must rely on open-source data sets like the ones provided by the Washington Post.  The Post uses news and social media reports, which could be both erroneous and lossy.  There are also risks that the manual entry process could have inaccurate values for a record in the table (e.g., wrong </w:t>
+        <w:t xml:space="preserve">should convey a similar breakdown.  These initial expectations are comparable though slightly skewed in Washington Posts’ data set when grouping by </w:t>
       </w:r>
       <w:r>
         <w:rPr>
@@ -1997,132 +1721,7 @@
         <w:t>race</w:t>
       </w:r>
       <w:r>
-        <w:t>).  Another class of risks comes from the data set being immature and starting in 2015.  Ideally, having more longitudinal data to understand trends or alternative sources for cross-validation would improve the validity of results.</w:t>
-      </w:r>
-    </w:p>
-    <w:p>
-      <w:pPr>
-        <w:pStyle w:val="Heading3"/>
-      </w:pPr>
-      <w:r>
-        <w:t>Statistical Conclusion</w:t>
-      </w:r>
-    </w:p>
-    <w:p>
-      <w:r>
-        <w:tab/>
-        <w:t>Invalid statistical conclusions arise from not having sufficient samples or encountering too many uncontrolled parameters.  The filtered data set only contains 4937 records, which does not provide sufficient evidence for some pivots (see Figure 5).  For example, assessing Asian and Native American victims independently likely result in overfitting.   Due to time constraints, the evaluation of only a subset of features took place, and this could have missed an important or confounding variable (e.g., age group).</w:t>
-      </w:r>
-    </w:p>
-    <w:p>
-      <w:pPr>
-        <w:rPr>
-          <w:bCs/>
-          <w:i/>
-          <w:iCs/>
-        </w:rPr>
-      </w:pPr>
-      <w:r>
-        <w:br w:type="page"/>
-      </w:r>
-    </w:p>
-    <w:p>
-      <w:pPr>
-        <w:pStyle w:val="Heading3"/>
-      </w:pPr>
-      <w:r>
-        <w:lastRenderedPageBreak/>
-        <w:t>Construct Validity</w:t>
-      </w:r>
-    </w:p>
-    <w:p>
-      <w:r>
-        <w:tab/>
-        <w:t>Threats to the construction of the experiment occur when controls do not protect against information leaks between tests or controls between variables.  These risks might exist due to the analysis evolving with the research project.  While a general outline and strategy exist, the budget to procure sufficient causes a more relaxed set of requirements than during the onset.  It is also possible that initial observations encouraged exploration of specific portions of the dataset because it more easily aligns with the topic.  Instead, a more thorough effort could exist that examines other pivots and asks other questions of the information.</w:t>
-      </w:r>
-    </w:p>
-    <w:p>
-      <w:pPr>
-        <w:pStyle w:val="Heading1"/>
-      </w:pPr>
-      <w:r>
-        <w:t>Data Analysis</w:t>
-      </w:r>
-    </w:p>
-    <w:p>
-      <w:pPr>
-        <w:ind w:firstLine="720"/>
-      </w:pPr>
-      <w:r>
-        <w:t xml:space="preserve">The Washington Post provides demographic and contextual information about victims from January of 2015 to the present day.  Each entry captures the threat level, flee status, any weapons, age, gender, race, and city.  NCU-C enhanced these 5489 records to include several nominal features, such as ‘has a projectile,’ to simplify analysis on the free form weapons column.  The inclusion of an ‘age group’ property also exists for smoothing visualization charts by partitioning into five-year windows.  Aside from these transformations, no </w:t>
-      </w:r>
-      <w:proofErr w:type="spellStart"/>
-      <w:r>
-        <w:t>alterings</w:t>
-      </w:r>
-      <w:proofErr w:type="spellEnd"/>
-      <w:r>
-        <w:t xml:space="preserve"> of the original data set are present.</w:t>
-      </w:r>
-    </w:p>
-    <w:p>
-      <w:pPr>
-        <w:pStyle w:val="Heading2"/>
-      </w:pPr>
-      <w:r>
-        <w:t>B</w:t>
-      </w:r>
-      <w:r>
-        <w:t>y Race</w:t>
-      </w:r>
-    </w:p>
-    <w:p>
-      <w:r>
-        <w:tab/>
-        <w:t>America’s racial make-up is approximately 63% white, 15% Hispanic, 13% black, and 9% other</w:t>
-      </w:r>
-      <w:sdt>
-        <w:sdtPr>
-          <w:id w:val="1118098747"/>
-          <w:citation/>
-        </w:sdtPr>
-        <w:sdtContent>
-          <w:r>
-            <w:fldChar w:fldCharType="begin"/>
-          </w:r>
-          <w:r>
-            <w:instrText xml:space="preserve"> CITATION Cen19 \l 1033 </w:instrText>
-          </w:r>
-          <w:r>
-            <w:fldChar w:fldCharType="separate"/>
-          </w:r>
-          <w:r>
-            <w:rPr>
-              <w:noProof/>
-            </w:rPr>
-            <w:t xml:space="preserve"> (Census Bureau, 2019)</w:t>
-          </w:r>
-          <w:r>
-            <w:fldChar w:fldCharType="end"/>
-          </w:r>
-        </w:sdtContent>
-      </w:sdt>
-      <w:r>
-        <w:t xml:space="preserve">.  If all things are equal, then looking at the raw victim statistics should convey a similar breakdown.  These initial expectations are comparable though slightly skewed in Washington Posts’ data set when grouping by </w:t>
-      </w:r>
-      <w:r>
-        <w:rPr>
-          <w:i/>
-          <w:iCs/>
-        </w:rPr>
-        <w:t>race</w:t>
-      </w:r>
-      <w:r>
-        <w:t xml:space="preserve"> (see Figure 1).  </w:t>
-      </w:r>
-      <w:proofErr w:type="gramStart"/>
-      <w:r>
-        <w:t xml:space="preserve">After adding a second level of grouping by </w:t>
+        <w:t xml:space="preserve"> (see Figure 1).  After adding a second level of grouping by </w:t>
       </w:r>
       <w:r>
         <w:rPr>
@@ -2132,22 +1731,14 @@
         <w:t>year</w:t>
       </w:r>
       <w:r>
-        <w:t>, it</w:t>
-      </w:r>
-      <w:proofErr w:type="gramEnd"/>
-      <w:r>
-        <w:t xml:space="preserve"> also raises an observation that the number of victims is relatively stable across time.  From January 2015 to December 2019, the mean death rate is 905, </w:t>
-      </w:r>
-      <w:r>
-        <w:lastRenderedPageBreak/>
-        <w:t>with a standard deviation of 35.  While the situation is not getting any better, it is also not becoming worse.</w:t>
+        <w:t>, it also raises an observation that the number of victims is relatively stable across time.  From January 2015 to December 2019, the mean death rate is 905, with a standard deviation of 35.  While the situation is not getting any better, it is also not becoming worse.</w:t>
       </w:r>
     </w:p>
     <w:p>
       <w:pPr>
         <w:pStyle w:val="Caption"/>
       </w:pPr>
-      <w:bookmarkStart w:id="3" w:name="_Hlk50282823"/>
+      <w:bookmarkStart w:id="9" w:name="_Hlk50282823"/>
       <w:r>
         <w:t>Figure 1: Victims by Race</w:t>
       </w:r>
@@ -2197,7 +1788,7 @@
         </w:drawing>
       </w:r>
     </w:p>
-    <w:bookmarkEnd w:id="3"/>
+    <w:bookmarkEnd w:id="9"/>
     <w:p>
       <w:pPr>
         <w:pStyle w:val="Heading2"/>
@@ -2273,7 +1864,7 @@
       <w:pPr>
         <w:pStyle w:val="Caption"/>
       </w:pPr>
-      <w:bookmarkStart w:id="4" w:name="_Hlk50283034"/>
+      <w:bookmarkStart w:id="10" w:name="_Hlk50283034"/>
       <w:r>
         <w:t xml:space="preserve">Table </w:t>
       </w:r>
@@ -2397,6 +1988,7 @@
               <w:rPr>
                 <w:color w:val="000000"/>
               </w:rPr>
+              <w:lastRenderedPageBreak/>
               <w:t>All</w:t>
             </w:r>
           </w:p>
@@ -2770,7 +2362,7 @@
           </w:p>
         </w:tc>
       </w:tr>
-      <w:bookmarkEnd w:id="4"/>
+      <w:bookmarkEnd w:id="10"/>
     </w:tbl>
     <w:p/>
     <w:p>
@@ -2805,6 +2397,7 @@
           <w:id w:val="-670023896"/>
           <w:citation/>
         </w:sdtPr>
+        <w:sdtEndPr/>
         <w:sdtContent>
           <w:r>
             <w:fldChar w:fldCharType="begin"/>
@@ -2844,7 +2437,7 @@
       <w:pPr>
         <w:pStyle w:val="Caption"/>
       </w:pPr>
-      <w:bookmarkStart w:id="5" w:name="_Hlk50283495"/>
+      <w:bookmarkStart w:id="11" w:name="_Hlk50283495"/>
       <w:r>
         <w:t xml:space="preserve">Table </w:t>
       </w:r>
@@ -3074,7 +2667,7 @@
           </w:p>
         </w:tc>
       </w:tr>
-      <w:bookmarkEnd w:id="5"/>
+      <w:bookmarkEnd w:id="11"/>
     </w:tbl>
     <w:p/>
     <w:p>
@@ -3092,7 +2685,7 @@
       <w:r>
         <w:tab/>
       </w:r>
-      <w:bookmarkStart w:id="6" w:name="_Hlk50283948"/>
+      <w:bookmarkStart w:id="12" w:name="_Hlk50283948"/>
       <w:r>
         <w:t xml:space="preserve">The data set includes the ‘armed’ column that contains free-form text describing any weapons on the victim.  One of the challenges with analyzing this field comes from the various subtle differences in its values (e.g., </w:t>
       </w:r>
@@ -3124,14 +2717,14 @@
       <w:r>
         <w:t xml:space="preserve"> that bucket the weapons by genre.  These buckets are named projectiles, sharp/blunt instruments, tool/small objects, explosive, unspecified, vehicles, and unarmed.  When the suspect has multiple weapons, such as both gun and knife, the higher risk object dictates the category.  According to these categorical-aggregations, roughly 58% of victims had a firearm, plus another 18% had a sharp/blunt instrument (see Figure 2).</w:t>
       </w:r>
-      <w:bookmarkEnd w:id="6"/>
+      <w:bookmarkEnd w:id="12"/>
     </w:p>
     <w:p>
       <w:r>
         <w:lastRenderedPageBreak/>
         <w:tab/>
       </w:r>
-      <w:bookmarkStart w:id="7" w:name="_Hlk50283978"/>
+      <w:bookmarkStart w:id="13" w:name="_Hlk50283978"/>
       <w:r>
         <w:t>There are nationally fifty-three million people who have an interaction with a law enforcement officer each year</w:t>
       </w:r>
@@ -3140,6 +2733,7 @@
           <w:id w:val="345989370"/>
           <w:citation/>
         </w:sdtPr>
+        <w:sdtEndPr/>
         <w:sdtContent>
           <w:r>
             <w:fldChar w:fldCharType="begin"/>
@@ -3172,8 +2766,8 @@
       <w:pPr>
         <w:pStyle w:val="Caption"/>
       </w:pPr>
-      <w:bookmarkStart w:id="8" w:name="_Hlk50283843"/>
-      <w:bookmarkEnd w:id="7"/>
+      <w:bookmarkStart w:id="14" w:name="_Hlk50283843"/>
+      <w:bookmarkEnd w:id="13"/>
       <w:r>
         <w:t>Figure 2: Victim Weapon Category</w:t>
       </w:r>
@@ -3223,7 +2817,7 @@
         </w:drawing>
       </w:r>
     </w:p>
-    <w:bookmarkEnd w:id="8"/>
+    <w:bookmarkEnd w:id="14"/>
     <w:p>
       <w:pPr>
         <w:pStyle w:val="Heading2"/>
@@ -4472,10 +4066,364 @@
     <w:p/>
     <w:p>
       <w:pPr>
+        <w:pStyle w:val="Heading2"/>
+      </w:pPr>
+      <w:r>
+        <w:lastRenderedPageBreak/>
+        <w:t>Design Limitations and Challenges</w:t>
+      </w:r>
+    </w:p>
+    <w:p>
+      <w:r>
+        <w:tab/>
+        <w:t>The four major threats to research projects are internal, external, statistical conclusion, and construct validity</w:t>
+      </w:r>
+      <w:sdt>
+        <w:sdtPr>
+          <w:id w:val="2071925324"/>
+          <w:citation/>
+        </w:sdtPr>
+        <w:sdtContent>
+          <w:r>
+            <w:fldChar w:fldCharType="begin"/>
+          </w:r>
+          <w:r>
+            <w:instrText xml:space="preserve"> CITATION Par93 \l 1033 </w:instrText>
+          </w:r>
+          <w:r>
+            <w:fldChar w:fldCharType="separate"/>
+          </w:r>
+          <w:r>
+            <w:rPr>
+              <w:noProof/>
+            </w:rPr>
+            <w:t xml:space="preserve"> (Parker, 1993)</w:t>
+          </w:r>
+          <w:r>
+            <w:fldChar w:fldCharType="end"/>
+          </w:r>
+        </w:sdtContent>
+      </w:sdt>
+      <w:r>
+        <w:t xml:space="preserve"> (see Table 2).  While efforts to minimize these risks do exist, the time and resources of this project are relatively finite.</w:t>
+      </w:r>
+    </w:p>
+    <w:p>
+      <w:pPr>
+        <w:pStyle w:val="Caption"/>
+      </w:pPr>
+      <w:r>
+        <w:t>Table 2: Threat Sources</w:t>
+      </w:r>
+    </w:p>
+    <w:tbl>
+      <w:tblPr>
+        <w:tblStyle w:val="GridTable4"/>
+        <w:tblW w:w="0" w:type="auto"/>
+        <w:tblLook w:val="04A0" w:firstRow="1" w:lastRow="0" w:firstColumn="1" w:lastColumn="0" w:noHBand="0" w:noVBand="1"/>
+      </w:tblPr>
+      <w:tblGrid>
+        <w:gridCol w:w="4675"/>
+        <w:gridCol w:w="4675"/>
+      </w:tblGrid>
+      <w:tr>
+        <w:trPr>
+          <w:cnfStyle w:val="100000000000" w:firstRow="1" w:lastRow="0" w:firstColumn="0" w:lastColumn="0" w:oddVBand="0" w:evenVBand="0" w:oddHBand="0" w:evenHBand="0" w:firstRowFirstColumn="0" w:firstRowLastColumn="0" w:lastRowFirstColumn="0" w:lastRowLastColumn="0"/>
+        </w:trPr>
+        <w:tc>
+          <w:tcPr>
+            <w:cnfStyle w:val="001000000000" w:firstRow="0" w:lastRow="0" w:firstColumn="1" w:lastColumn="0" w:oddVBand="0" w:evenVBand="0" w:oddHBand="0" w:evenHBand="0" w:firstRowFirstColumn="0" w:firstRowLastColumn="0" w:lastRowFirstColumn="0" w:lastRowLastColumn="0"/>
+            <w:tcW w:w="4675" w:type="dxa"/>
+          </w:tcPr>
+          <w:p>
+            <w:r>
+              <w:t>Source</w:t>
+            </w:r>
+          </w:p>
+        </w:tc>
+        <w:tc>
+          <w:tcPr>
+            <w:tcW w:w="4675" w:type="dxa"/>
+          </w:tcPr>
+          <w:p>
+            <w:pPr>
+              <w:cnfStyle w:val="100000000000" w:firstRow="1" w:lastRow="0" w:firstColumn="0" w:lastColumn="0" w:oddVBand="0" w:evenVBand="0" w:oddHBand="0" w:evenHBand="0" w:firstRowFirstColumn="0" w:firstRowLastColumn="0" w:lastRowFirstColumn="0" w:lastRowLastColumn="0"/>
+            </w:pPr>
+            <w:r>
+              <w:t>Description</w:t>
+            </w:r>
+          </w:p>
+        </w:tc>
+      </w:tr>
+      <w:tr>
+        <w:trPr>
+          <w:cnfStyle w:val="000000100000" w:firstRow="0" w:lastRow="0" w:firstColumn="0" w:lastColumn="0" w:oddVBand="0" w:evenVBand="0" w:oddHBand="1" w:evenHBand="0" w:firstRowFirstColumn="0" w:firstRowLastColumn="0" w:lastRowFirstColumn="0" w:lastRowLastColumn="0"/>
+        </w:trPr>
+        <w:tc>
+          <w:tcPr>
+            <w:cnfStyle w:val="001000000000" w:firstRow="0" w:lastRow="0" w:firstColumn="1" w:lastColumn="0" w:oddVBand="0" w:evenVBand="0" w:oddHBand="0" w:evenHBand="0" w:firstRowFirstColumn="0" w:firstRowLastColumn="0" w:lastRowFirstColumn="0" w:lastRowLastColumn="0"/>
+            <w:tcW w:w="4675" w:type="dxa"/>
+          </w:tcPr>
+          <w:p>
+            <w:pPr>
+              <w:rPr>
+                <w:b w:val="0"/>
+                <w:bCs w:val="0"/>
+              </w:rPr>
+            </w:pPr>
+            <w:r>
+              <w:rPr>
+                <w:b w:val="0"/>
+                <w:bCs w:val="0"/>
+              </w:rPr>
+              <w:t>Internal Threat</w:t>
+            </w:r>
+          </w:p>
+        </w:tc>
+        <w:tc>
+          <w:tcPr>
+            <w:tcW w:w="4675" w:type="dxa"/>
+          </w:tcPr>
+          <w:p>
+            <w:pPr>
+              <w:cnfStyle w:val="000000100000" w:firstRow="0" w:lastRow="0" w:firstColumn="0" w:lastColumn="0" w:oddVBand="0" w:evenVBand="0" w:oddHBand="1" w:evenHBand="0" w:firstRowFirstColumn="0" w:firstRowLastColumn="0" w:lastRowFirstColumn="0" w:lastRowLastColumn="0"/>
+            </w:pPr>
+            <w:r>
+              <w:t>Contamination by the research team</w:t>
+            </w:r>
+          </w:p>
+        </w:tc>
+      </w:tr>
+      <w:tr>
+        <w:tc>
+          <w:tcPr>
+            <w:cnfStyle w:val="001000000000" w:firstRow="0" w:lastRow="0" w:firstColumn="1" w:lastColumn="0" w:oddVBand="0" w:evenVBand="0" w:oddHBand="0" w:evenHBand="0" w:firstRowFirstColumn="0" w:firstRowLastColumn="0" w:lastRowFirstColumn="0" w:lastRowLastColumn="0"/>
+            <w:tcW w:w="4675" w:type="dxa"/>
+          </w:tcPr>
+          <w:p>
+            <w:pPr>
+              <w:rPr>
+                <w:b w:val="0"/>
+                <w:bCs w:val="0"/>
+              </w:rPr>
+            </w:pPr>
+            <w:r>
+              <w:rPr>
+                <w:b w:val="0"/>
+                <w:bCs w:val="0"/>
+              </w:rPr>
+              <w:t>External Threat</w:t>
+            </w:r>
+          </w:p>
+        </w:tc>
+        <w:tc>
+          <w:tcPr>
+            <w:tcW w:w="4675" w:type="dxa"/>
+          </w:tcPr>
+          <w:p>
+            <w:pPr>
+              <w:cnfStyle w:val="000000000000" w:firstRow="0" w:lastRow="0" w:firstColumn="0" w:lastColumn="0" w:oddVBand="0" w:evenVBand="0" w:oddHBand="0" w:evenHBand="0" w:firstRowFirstColumn="0" w:firstRowLastColumn="0" w:lastRowFirstColumn="0" w:lastRowLastColumn="0"/>
+            </w:pPr>
+            <w:r>
+              <w:t>Contamination outside of the study’s controls</w:t>
+            </w:r>
+          </w:p>
+        </w:tc>
+      </w:tr>
+      <w:tr>
+        <w:trPr>
+          <w:cnfStyle w:val="000000100000" w:firstRow="0" w:lastRow="0" w:firstColumn="0" w:lastColumn="0" w:oddVBand="0" w:evenVBand="0" w:oddHBand="1" w:evenHBand="0" w:firstRowFirstColumn="0" w:firstRowLastColumn="0" w:lastRowFirstColumn="0" w:lastRowLastColumn="0"/>
+        </w:trPr>
+        <w:tc>
+          <w:tcPr>
+            <w:cnfStyle w:val="001000000000" w:firstRow="0" w:lastRow="0" w:firstColumn="1" w:lastColumn="0" w:oddVBand="0" w:evenVBand="0" w:oddHBand="0" w:evenHBand="0" w:firstRowFirstColumn="0" w:firstRowLastColumn="0" w:lastRowFirstColumn="0" w:lastRowLastColumn="0"/>
+            <w:tcW w:w="4675" w:type="dxa"/>
+          </w:tcPr>
+          <w:p>
+            <w:pPr>
+              <w:rPr>
+                <w:b w:val="0"/>
+                <w:bCs w:val="0"/>
+              </w:rPr>
+            </w:pPr>
+            <w:r>
+              <w:rPr>
+                <w:b w:val="0"/>
+                <w:bCs w:val="0"/>
+              </w:rPr>
+              <w:t>Statistical Conclusion Validity</w:t>
+            </w:r>
+          </w:p>
+        </w:tc>
+        <w:tc>
+          <w:tcPr>
+            <w:tcW w:w="4675" w:type="dxa"/>
+          </w:tcPr>
+          <w:p>
+            <w:pPr>
+              <w:cnfStyle w:val="000000100000" w:firstRow="0" w:lastRow="0" w:firstColumn="0" w:lastColumn="0" w:oddVBand="0" w:evenVBand="0" w:oddHBand="1" w:evenHBand="0" w:firstRowFirstColumn="0" w:firstRowLastColumn="0" w:lastRowFirstColumn="0" w:lastRowLastColumn="0"/>
+            </w:pPr>
+            <w:r>
+              <w:t>Results are arbitrary or non-reproducible</w:t>
+            </w:r>
+          </w:p>
+        </w:tc>
+      </w:tr>
+      <w:tr>
+        <w:tc>
+          <w:tcPr>
+            <w:cnfStyle w:val="001000000000" w:firstRow="0" w:lastRow="0" w:firstColumn="1" w:lastColumn="0" w:oddVBand="0" w:evenVBand="0" w:oddHBand="0" w:evenHBand="0" w:firstRowFirstColumn="0" w:firstRowLastColumn="0" w:lastRowFirstColumn="0" w:lastRowLastColumn="0"/>
+            <w:tcW w:w="4675" w:type="dxa"/>
+          </w:tcPr>
+          <w:p>
+            <w:pPr>
+              <w:rPr>
+                <w:b w:val="0"/>
+                <w:bCs w:val="0"/>
+              </w:rPr>
+            </w:pPr>
+            <w:r>
+              <w:rPr>
+                <w:b w:val="0"/>
+                <w:bCs w:val="0"/>
+              </w:rPr>
+              <w:t>Construct Validity</w:t>
+            </w:r>
+          </w:p>
+        </w:tc>
+        <w:tc>
+          <w:tcPr>
+            <w:tcW w:w="4675" w:type="dxa"/>
+          </w:tcPr>
+          <w:p>
+            <w:pPr>
+              <w:cnfStyle w:val="000000000000" w:firstRow="0" w:lastRow="0" w:firstColumn="0" w:lastColumn="0" w:oddVBand="0" w:evenVBand="0" w:oddHBand="0" w:evenHBand="0" w:firstRowFirstColumn="0" w:firstRowLastColumn="0" w:lastRowFirstColumn="0" w:lastRowLastColumn="0"/>
+            </w:pPr>
+            <w:r>
+              <w:t>Controls are not enforceable or consistent</w:t>
+            </w:r>
+          </w:p>
+        </w:tc>
+      </w:tr>
+    </w:tbl>
+    <w:p/>
+    <w:p>
+      <w:pPr>
+        <w:pStyle w:val="Heading3"/>
+      </w:pPr>
+      <w:r>
+        <w:t>Internal Threats</w:t>
+      </w:r>
+    </w:p>
+    <w:p>
+      <w:r>
+        <w:tab/>
+        <w:t>An internal threat exists when the researcher does not accurately represent the results.  This scenario could exist from biases during the categorization and groupings of the victims.  For instance, the Washington Post data set uses a free-form text field to record the weapon and threat level.  The analysis uses a few general buckets versus other researchers propose using more fine-grained options</w:t>
+      </w:r>
+      <w:sdt>
+        <w:sdtPr>
+          <w:id w:val="1957597566"/>
+          <w:citation/>
+        </w:sdtPr>
+        <w:sdtContent>
+          <w:r>
+            <w:fldChar w:fldCharType="begin"/>
+          </w:r>
+          <w:r>
+            <w:instrText xml:space="preserve"> CITATION Nix17 \l 1033 </w:instrText>
+          </w:r>
+          <w:r>
+            <w:fldChar w:fldCharType="separate"/>
+          </w:r>
+          <w:r>
+            <w:rPr>
+              <w:noProof/>
+            </w:rPr>
+            <w:t xml:space="preserve"> (Nix, Campbell, Byers, &amp; Alpert, 2017)</w:t>
+          </w:r>
+          <w:r>
+            <w:fldChar w:fldCharType="end"/>
+          </w:r>
+        </w:sdtContent>
+      </w:sdt>
+      <w:r>
+        <w:t>.  Minor forms of selection bias might also exist due to the filtration rules of the data set.  Expressly, the analysis only includes records that provide the racial demographic and location of properties.</w:t>
+      </w:r>
+    </w:p>
+    <w:p>
+      <w:pPr>
+        <w:pStyle w:val="Heading3"/>
+      </w:pPr>
+      <w:r>
+        <w:t>External Threats</w:t>
+      </w:r>
+    </w:p>
+    <w:p>
+      <w:r>
+        <w:tab/>
+        <w:t xml:space="preserve">An external threat comes from a variable that is outside of the researcher’s control.  The government does not require law enforcement agencies to report incidents that result in police brutality.  Since official sources do not exist, researchers must rely on open-source data sets like the ones provided by the Washington Post.  The Post uses news and social media reports, which could be both erroneous and lossy.  There are also risks that the manual entry process could have inaccurate values for a record in the table (e.g., wrong </w:t>
+      </w:r>
+      <w:r>
+        <w:rPr>
+          <w:i/>
+          <w:iCs/>
+        </w:rPr>
+        <w:t>race</w:t>
+      </w:r>
+      <w:r>
+        <w:t xml:space="preserve">).  Another class of risks comes from </w:t>
+      </w:r>
+      <w:r>
+        <w:lastRenderedPageBreak/>
+        <w:t>the data set being immature and starting in 2015.  Ideally, having more longitudinal data to understand trends or alternative sources for cross-validation would improve the validity of results.</w:t>
+      </w:r>
+    </w:p>
+    <w:p>
+      <w:pPr>
+        <w:pStyle w:val="Heading3"/>
+      </w:pPr>
+      <w:r>
+        <w:t>Statistical Conclusion</w:t>
+      </w:r>
+    </w:p>
+    <w:p>
+      <w:r>
+        <w:tab/>
+        <w:t>Invalid statistical conclusions arise from not having sufficient samples or encountering too many uncontrolled parameters.  The filtered data set only contains 4937 records, which does not provide sufficient evidence for some pivots (see Figure 5).  For example, assessing Asian and Native American victims independently likely result in overfitting.   Due to time constraints, the evaluation of only a subset of features took place, and this could have missed an important or confounding variable (e.g., age group).</w:t>
+      </w:r>
+    </w:p>
+    <w:p>
+      <w:pPr>
+        <w:rPr>
+          <w:bCs/>
+          <w:i/>
+          <w:iCs/>
+        </w:rPr>
+      </w:pPr>
+      <w:r>
+        <w:br w:type="page"/>
+      </w:r>
+    </w:p>
+    <w:p>
+      <w:pPr>
+        <w:pStyle w:val="Heading3"/>
+      </w:pPr>
+      <w:r>
+        <w:lastRenderedPageBreak/>
+        <w:t>Construct Validity</w:t>
+      </w:r>
+    </w:p>
+    <w:p>
+      <w:r>
+        <w:tab/>
+        <w:t>Threats to the construction of the experiment occur when controls do not protect against information leaks between tests or controls between variables.  These risks might exist due to the analysis evolving with the research project.  While a general outline and strategy exist, the budget to procure sufficient causes a more relaxed set of requirements than during the onset.  It is also possible that initial observations encouraged exploration of specific portions of the dataset because it more easily aligns with the topic.  Instead, a more thorough effort could exist that examines other pivots and asks other questions of the information.</w:t>
+      </w:r>
+    </w:p>
+    <w:p>
+      <w:pPr>
         <w:pStyle w:val="Heading1"/>
       </w:pPr>
       <w:r>
-        <w:lastRenderedPageBreak/>
         <w:t>Strategic Planning</w:t>
       </w:r>
     </w:p>
@@ -4580,7 +4528,11 @@
       </w:r>
       <w:proofErr w:type="gramEnd"/>
       <w:r>
-        <w:t xml:space="preserve"> the concerns, this is a significant source of police brutality.  Specifically, the unarmed and unspecified groups need further consideration to reduce the loss of life for these subgroups.  However, it might be impossible to eliminate due to this group representing 0.00002% (119 of 53 million) interactions per year.</w:t>
+        <w:t xml:space="preserve"> the concerns, this is a significant source of police brutality.  Specifically, the unarmed and unspecified groups need further consideration to reduce the loss of life for these subgroups.  However, it might be </w:t>
+      </w:r>
+      <w:r>
+        <w:lastRenderedPageBreak/>
+        <w:t>impossible to eliminate due to this group representing 0.00002% (119 of 53 million) interactions per year.</w:t>
       </w:r>
     </w:p>
     <w:p>
@@ -4647,7 +4599,6 @@
         <w:pStyle w:val="Heading2"/>
       </w:pPr>
       <w:r>
-        <w:lastRenderedPageBreak/>
         <w:t>Monitoring Progress</w:t>
       </w:r>
     </w:p>
@@ -4685,6 +4636,7 @@
           <w:id w:val="-476001334"/>
           <w:citation/>
         </w:sdtPr>
+        <w:sdtEndPr/>
         <w:sdtContent>
           <w:r>
             <w:fldChar w:fldCharType="begin"/>
@@ -4714,6 +4666,7 @@
           <w:id w:val="-1247887052"/>
           <w:citation/>
         </w:sdtPr>
+        <w:sdtEndPr/>
         <w:sdtContent>
           <w:r>
             <w:fldChar w:fldCharType="begin"/>
@@ -4736,7 +4689,11 @@
         </w:sdtContent>
       </w:sdt>
       <w:r>
-        <w:t xml:space="preserve">.”  Over 200 publications that reference Nix et al.’s paper in Nature magazine and Google returns 7.7 million results for the second quote.  When NCU-C set out to assess the problem, the initial expectation was to find racial inequality and bias decisions against people of color.  While </w:t>
+        <w:t xml:space="preserve">.”  Over 200 publications that reference Nix et al.’s paper in </w:t>
+      </w:r>
+      <w:r>
+        <w:lastRenderedPageBreak/>
+        <w:t xml:space="preserve">Nature magazine and Google returns 7.7 million results for the second quote.  When NCU-C set out to assess the problem, the initial expectation was to find racial inequality and bias decisions against people of color.  While </w:t>
       </w:r>
       <w:proofErr w:type="gramStart"/>
       <w:r>
@@ -4750,26 +4707,7 @@
     <w:p>
       <w:r>
         <w:tab/>
-        <w:t xml:space="preserve">Fundamentally these differences are a matter of contextualizing what filtration and inclusion encroach into </w:t>
-      </w:r>
-      <w:r>
-        <w:t xml:space="preserve">the </w:t>
-      </w:r>
-      <w:r>
-        <w:t xml:space="preserve">calculus.  For </w:t>
-      </w:r>
-      <w:r>
-        <w:t>example</w:t>
-      </w:r>
-      <w:r>
-        <w:t xml:space="preserve">, </w:t>
-      </w:r>
-      <w:r>
-        <w:t xml:space="preserve">a previous statement claims, “13% of the population,” referring to the national total.  While this summation is perfectly valid, it will come to a different outcome than a demographically adjusted formula.  Similarly, subtle changes to </w:t>
-      </w:r>
-      <w:r>
-        <w:lastRenderedPageBreak/>
-        <w:t xml:space="preserve">other data partitioning schemes can vastly influence conclusions.  These distinctions make it critical that researchers clarify the methodology and strategy to their approach.  Without that information, the results can arbitrarily confirm any result and </w:t>
+        <w:t xml:space="preserve">Fundamentally these differences are a matter of contextualizing what filtration and inclusion encroach into the calculus.  For example, a previous statement claims, “13% of the population,” referring to the national total.  While this summation is perfectly valid, it will come to a different outcome than a demographically adjusted formula.  Similarly, subtle changes to other data partitioning schemes can vastly influence conclusions.  These distinctions make it critical that researchers clarify the methodology and strategy to their approach.  Without that information, the results can arbitrarily confirm any result and </w:t>
       </w:r>
       <w:r>
         <w:t xml:space="preserve">prevent the </w:t>
@@ -4785,17 +4723,16 @@
     </w:p>
     <w:sdt>
       <w:sdtPr>
+        <w:rPr>
+          <w:b w:val="0"/>
+        </w:rPr>
         <w:id w:val="187415073"/>
         <w:docPartObj>
           <w:docPartGallery w:val="Bibliographies"/>
           <w:docPartUnique/>
         </w:docPartObj>
       </w:sdtPr>
-      <w:sdtEndPr>
-        <w:rPr>
-          <w:b w:val="0"/>
-        </w:rPr>
-      </w:sdtEndPr>
+      <w:sdtEndPr/>
       <w:sdtContent>
         <w:p>
           <w:pPr>
@@ -4818,6 +4755,7 @@
             <w:id w:val="-573587230"/>
             <w:bibliography/>
           </w:sdtPr>
+          <w:sdtEndPr/>
           <w:sdtContent>
             <w:p>
               <w:pPr>
@@ -5414,7 +5352,7 @@
 </file>
 
 <file path=word/endnotes.xml><?xml version="1.0" encoding="utf-8"?>
-<w:endnotes xmlns:wpc="http://schemas.microsoft.com/office/word/2010/wordprocessingCanvas" xmlns:cx="http://schemas.microsoft.com/office/drawing/2014/chartex" xmlns:cx1="http://schemas.microsoft.com/office/drawing/2015/9/8/chartex" xmlns:cx2="http://schemas.microsoft.com/office/drawing/2015/10/21/chartex" xmlns:cx3="http://schemas.microsoft.com/office/drawing/2016/5/9/chartex" xmlns:cx4="http://schemas.microsoft.com/office/drawing/2016/5/10/chartex" xmlns:cx5="http://schemas.microsoft.com/office/drawing/2016/5/11/chartex" xmlns:cx6="http://schemas.microsoft.com/office/drawing/2016/5/12/chartex" xmlns:cx7="http://schemas.microsoft.com/office/drawing/2016/5/13/chartex" xmlns:cx8="http://schemas.microsoft.com/office/drawing/2016/5/14/chartex" xmlns:mc="http://schemas.openxmlformats.org/markup-compatibility/2006" xmlns:aink="http://schemas.microsoft.com/office/drawing/2016/ink" xmlns:am3d="http://schemas.microsoft.com/office/drawing/2017/model3d" xmlns:o="urn:schemas-microsoft-com:office:office" xmlns:r="http://schemas.openxmlformats.org/officeDocument/2006/relationships" xmlns:m="http://schemas.openxmlformats.org/officeDocument/2006/math" xmlns:v="urn:schemas-microsoft-com:vml" xmlns:wp14="http://schemas.microsoft.com/office/word/2010/wordprocessingDrawing" xmlns:wp="http://schemas.openxmlformats.org/drawingml/2006/wordprocessingDrawing" xmlns:w10="urn:schemas-microsoft-com:office:word" xmlns:w="http://schemas.openxmlformats.org/wordprocessingml/2006/main" xmlns:w14="http://schemas.microsoft.com/office/word/2010/wordml" xmlns:w15="http://schemas.microsoft.com/office/word/2012/wordml" xmlns:w16cex="http://schemas.microsoft.com/office/word/2018/wordml/cex" xmlns:w16cid="http://schemas.microsoft.com/office/word/2016/wordml/cid" xmlns:w16="http://schemas.microsoft.com/office/word/2018/wordml" xmlns:w16se="http://schemas.microsoft.com/office/word/2015/wordml/symex" xmlns:wpg="http://schemas.microsoft.com/office/word/2010/wordprocessingGroup" xmlns:wpi="http://schemas.microsoft.com/office/word/2010/wordprocessingInk" xmlns:wne="http://schemas.microsoft.com/office/word/2006/wordml" xmlns:wps="http://schemas.microsoft.com/office/word/2010/wordprocessingShape" mc:Ignorable="w14 w15 w16se w16cid w16 w16cex wp14">
+<w:endnotes xmlns:wpc="http://schemas.microsoft.com/office/word/2010/wordprocessingCanvas" xmlns:cx="http://schemas.microsoft.com/office/drawing/2014/chartex" xmlns:cx1="http://schemas.microsoft.com/office/drawing/2015/9/8/chartex" xmlns:cx2="http://schemas.microsoft.com/office/drawing/2015/10/21/chartex" xmlns:cx3="http://schemas.microsoft.com/office/drawing/2016/5/9/chartex" xmlns:cx4="http://schemas.microsoft.com/office/drawing/2016/5/10/chartex" xmlns:cx5="http://schemas.microsoft.com/office/drawing/2016/5/11/chartex" xmlns:cx6="http://schemas.microsoft.com/office/drawing/2016/5/12/chartex" xmlns:cx7="http://schemas.microsoft.com/office/drawing/2016/5/13/chartex" xmlns:cx8="http://schemas.microsoft.com/office/drawing/2016/5/14/chartex" xmlns:mc="http://schemas.openxmlformats.org/markup-compatibility/2006" xmlns:aink="http://schemas.microsoft.com/office/drawing/2016/ink" xmlns:am3d="http://schemas.microsoft.com/office/drawing/2017/model3d" xmlns:o="urn:schemas-microsoft-com:office:office" xmlns:r="http://schemas.openxmlformats.org/officeDocument/2006/relationships" xmlns:m="http://schemas.openxmlformats.org/officeDocument/2006/math" xmlns:v="urn:schemas-microsoft-com:vml" xmlns:wp14="http://schemas.microsoft.com/office/word/2010/wordprocessingDrawing" xmlns:wp="http://schemas.openxmlformats.org/drawingml/2006/wordprocessingDrawing" xmlns:w10="urn:schemas-microsoft-com:office:word" xmlns:w="http://schemas.openxmlformats.org/wordprocessingml/2006/main" xmlns:w14="http://schemas.microsoft.com/office/word/2010/wordml" xmlns:w15="http://schemas.microsoft.com/office/word/2012/wordml" xmlns:w16cid="http://schemas.microsoft.com/office/word/2016/wordml/cid" xmlns:w16se="http://schemas.microsoft.com/office/word/2015/wordml/symex" xmlns:wpg="http://schemas.microsoft.com/office/word/2010/wordprocessingGroup" xmlns:wpi="http://schemas.microsoft.com/office/word/2010/wordprocessingInk" xmlns:wne="http://schemas.microsoft.com/office/word/2006/wordml" xmlns:wps="http://schemas.microsoft.com/office/word/2010/wordprocessingShape" mc:Ignorable="w14 w15 w16se w16cid wp14">
   <w:endnote w:type="separator" w:id="-1">
     <w:p>
       <w:pPr>
@@ -5439,7 +5377,7 @@
 </file>
 
 <file path=word/footer1.xml><?xml version="1.0" encoding="utf-8"?>
-<w:ftr xmlns:wpc="http://schemas.microsoft.com/office/word/2010/wordprocessingCanvas" xmlns:cx="http://schemas.microsoft.com/office/drawing/2014/chartex" xmlns:cx1="http://schemas.microsoft.com/office/drawing/2015/9/8/chartex" xmlns:cx2="http://schemas.microsoft.com/office/drawing/2015/10/21/chartex" xmlns:cx3="http://schemas.microsoft.com/office/drawing/2016/5/9/chartex" xmlns:cx4="http://schemas.microsoft.com/office/drawing/2016/5/10/chartex" xmlns:cx5="http://schemas.microsoft.com/office/drawing/2016/5/11/chartex" xmlns:cx6="http://schemas.microsoft.com/office/drawing/2016/5/12/chartex" xmlns:cx7="http://schemas.microsoft.com/office/drawing/2016/5/13/chartex" xmlns:cx8="http://schemas.microsoft.com/office/drawing/2016/5/14/chartex" xmlns:mc="http://schemas.openxmlformats.org/markup-compatibility/2006" xmlns:aink="http://schemas.microsoft.com/office/drawing/2016/ink" xmlns:am3d="http://schemas.microsoft.com/office/drawing/2017/model3d" xmlns:o="urn:schemas-microsoft-com:office:office" xmlns:r="http://schemas.openxmlformats.org/officeDocument/2006/relationships" xmlns:m="http://schemas.openxmlformats.org/officeDocument/2006/math" xmlns:v="urn:schemas-microsoft-com:vml" xmlns:wp14="http://schemas.microsoft.com/office/word/2010/wordprocessingDrawing" xmlns:wp="http://schemas.openxmlformats.org/drawingml/2006/wordprocessingDrawing" xmlns:w10="urn:schemas-microsoft-com:office:word" xmlns:w="http://schemas.openxmlformats.org/wordprocessingml/2006/main" xmlns:w14="http://schemas.microsoft.com/office/word/2010/wordml" xmlns:w15="http://schemas.microsoft.com/office/word/2012/wordml" xmlns:w16cex="http://schemas.microsoft.com/office/word/2018/wordml/cex" xmlns:w16cid="http://schemas.microsoft.com/office/word/2016/wordml/cid" xmlns:w16="http://schemas.microsoft.com/office/word/2018/wordml" xmlns:w16se="http://schemas.microsoft.com/office/word/2015/wordml/symex" xmlns:wpg="http://schemas.microsoft.com/office/word/2010/wordprocessingGroup" xmlns:wpi="http://schemas.microsoft.com/office/word/2010/wordprocessingInk" xmlns:wne="http://schemas.microsoft.com/office/word/2006/wordml" xmlns:wps="http://schemas.microsoft.com/office/word/2010/wordprocessingShape" mc:Ignorable="w14 w15 w16se w16cid w16 w16cex wp14">
+<w:ftr xmlns:wpc="http://schemas.microsoft.com/office/word/2010/wordprocessingCanvas" xmlns:cx="http://schemas.microsoft.com/office/drawing/2014/chartex" xmlns:cx1="http://schemas.microsoft.com/office/drawing/2015/9/8/chartex" xmlns:cx2="http://schemas.microsoft.com/office/drawing/2015/10/21/chartex" xmlns:cx3="http://schemas.microsoft.com/office/drawing/2016/5/9/chartex" xmlns:cx4="http://schemas.microsoft.com/office/drawing/2016/5/10/chartex" xmlns:cx5="http://schemas.microsoft.com/office/drawing/2016/5/11/chartex" xmlns:cx6="http://schemas.microsoft.com/office/drawing/2016/5/12/chartex" xmlns:cx7="http://schemas.microsoft.com/office/drawing/2016/5/13/chartex" xmlns:cx8="http://schemas.microsoft.com/office/drawing/2016/5/14/chartex" xmlns:mc="http://schemas.openxmlformats.org/markup-compatibility/2006" xmlns:aink="http://schemas.microsoft.com/office/drawing/2016/ink" xmlns:am3d="http://schemas.microsoft.com/office/drawing/2017/model3d" xmlns:o="urn:schemas-microsoft-com:office:office" xmlns:r="http://schemas.openxmlformats.org/officeDocument/2006/relationships" xmlns:m="http://schemas.openxmlformats.org/officeDocument/2006/math" xmlns:v="urn:schemas-microsoft-com:vml" xmlns:wp14="http://schemas.microsoft.com/office/word/2010/wordprocessingDrawing" xmlns:wp="http://schemas.openxmlformats.org/drawingml/2006/wordprocessingDrawing" xmlns:w10="urn:schemas-microsoft-com:office:word" xmlns:w="http://schemas.openxmlformats.org/wordprocessingml/2006/main" xmlns:w14="http://schemas.microsoft.com/office/word/2010/wordml" xmlns:w15="http://schemas.microsoft.com/office/word/2012/wordml" xmlns:w16cid="http://schemas.microsoft.com/office/word/2016/wordml/cid" xmlns:w16se="http://schemas.microsoft.com/office/word/2015/wordml/symex" xmlns:wpg="http://schemas.microsoft.com/office/word/2010/wordprocessingGroup" xmlns:wpi="http://schemas.microsoft.com/office/word/2010/wordprocessingInk" xmlns:wne="http://schemas.microsoft.com/office/word/2006/wordml" xmlns:wps="http://schemas.microsoft.com/office/word/2010/wordprocessingShape" mc:Ignorable="w14 w15 w16se w16cid wp14">
   <w:p>
     <w:pPr>
       <w:pStyle w:val="Footer"/>
@@ -5449,7 +5387,7 @@
 </file>
 
 <file path=word/footer2.xml><?xml version="1.0" encoding="utf-8"?>
-<w:ftr xmlns:wpc="http://schemas.microsoft.com/office/word/2010/wordprocessingCanvas" xmlns:cx="http://schemas.microsoft.com/office/drawing/2014/chartex" xmlns:cx1="http://schemas.microsoft.com/office/drawing/2015/9/8/chartex" xmlns:cx2="http://schemas.microsoft.com/office/drawing/2015/10/21/chartex" xmlns:cx3="http://schemas.microsoft.com/office/drawing/2016/5/9/chartex" xmlns:cx4="http://schemas.microsoft.com/office/drawing/2016/5/10/chartex" xmlns:cx5="http://schemas.microsoft.com/office/drawing/2016/5/11/chartex" xmlns:cx6="http://schemas.microsoft.com/office/drawing/2016/5/12/chartex" xmlns:cx7="http://schemas.microsoft.com/office/drawing/2016/5/13/chartex" xmlns:cx8="http://schemas.microsoft.com/office/drawing/2016/5/14/chartex" xmlns:mc="http://schemas.openxmlformats.org/markup-compatibility/2006" xmlns:aink="http://schemas.microsoft.com/office/drawing/2016/ink" xmlns:am3d="http://schemas.microsoft.com/office/drawing/2017/model3d" xmlns:o="urn:schemas-microsoft-com:office:office" xmlns:r="http://schemas.openxmlformats.org/officeDocument/2006/relationships" xmlns:m="http://schemas.openxmlformats.org/officeDocument/2006/math" xmlns:v="urn:schemas-microsoft-com:vml" xmlns:wp14="http://schemas.microsoft.com/office/word/2010/wordprocessingDrawing" xmlns:wp="http://schemas.openxmlformats.org/drawingml/2006/wordprocessingDrawing" xmlns:w10="urn:schemas-microsoft-com:office:word" xmlns:w="http://schemas.openxmlformats.org/wordprocessingml/2006/main" xmlns:w14="http://schemas.microsoft.com/office/word/2010/wordml" xmlns:w15="http://schemas.microsoft.com/office/word/2012/wordml" xmlns:w16cex="http://schemas.microsoft.com/office/word/2018/wordml/cex" xmlns:w16cid="http://schemas.microsoft.com/office/word/2016/wordml/cid" xmlns:w16="http://schemas.microsoft.com/office/word/2018/wordml" xmlns:w16se="http://schemas.microsoft.com/office/word/2015/wordml/symex" xmlns:wpg="http://schemas.microsoft.com/office/word/2010/wordprocessingGroup" xmlns:wpi="http://schemas.microsoft.com/office/word/2010/wordprocessingInk" xmlns:wne="http://schemas.microsoft.com/office/word/2006/wordml" xmlns:wps="http://schemas.microsoft.com/office/word/2010/wordprocessingShape" mc:Ignorable="w14 w15 w16se w16cid w16 w16cex wp14">
+<w:ftr xmlns:wpc="http://schemas.microsoft.com/office/word/2010/wordprocessingCanvas" xmlns:cx="http://schemas.microsoft.com/office/drawing/2014/chartex" xmlns:cx1="http://schemas.microsoft.com/office/drawing/2015/9/8/chartex" xmlns:cx2="http://schemas.microsoft.com/office/drawing/2015/10/21/chartex" xmlns:cx3="http://schemas.microsoft.com/office/drawing/2016/5/9/chartex" xmlns:cx4="http://schemas.microsoft.com/office/drawing/2016/5/10/chartex" xmlns:cx5="http://schemas.microsoft.com/office/drawing/2016/5/11/chartex" xmlns:cx6="http://schemas.microsoft.com/office/drawing/2016/5/12/chartex" xmlns:cx7="http://schemas.microsoft.com/office/drawing/2016/5/13/chartex" xmlns:cx8="http://schemas.microsoft.com/office/drawing/2016/5/14/chartex" xmlns:mc="http://schemas.openxmlformats.org/markup-compatibility/2006" xmlns:aink="http://schemas.microsoft.com/office/drawing/2016/ink" xmlns:am3d="http://schemas.microsoft.com/office/drawing/2017/model3d" xmlns:o="urn:schemas-microsoft-com:office:office" xmlns:r="http://schemas.openxmlformats.org/officeDocument/2006/relationships" xmlns:m="http://schemas.openxmlformats.org/officeDocument/2006/math" xmlns:v="urn:schemas-microsoft-com:vml" xmlns:wp14="http://schemas.microsoft.com/office/word/2010/wordprocessingDrawing" xmlns:wp="http://schemas.openxmlformats.org/drawingml/2006/wordprocessingDrawing" xmlns:w10="urn:schemas-microsoft-com:office:word" xmlns:w="http://schemas.openxmlformats.org/wordprocessingml/2006/main" xmlns:w14="http://schemas.microsoft.com/office/word/2010/wordml" xmlns:w15="http://schemas.microsoft.com/office/word/2012/wordml" xmlns:w16cid="http://schemas.microsoft.com/office/word/2016/wordml/cid" xmlns:w16se="http://schemas.microsoft.com/office/word/2015/wordml/symex" xmlns:wpg="http://schemas.microsoft.com/office/word/2010/wordprocessingGroup" xmlns:wpi="http://schemas.microsoft.com/office/word/2010/wordprocessingInk" xmlns:wne="http://schemas.microsoft.com/office/word/2006/wordml" xmlns:wps="http://schemas.microsoft.com/office/word/2010/wordprocessingShape" mc:Ignorable="w14 w15 w16se w16cid wp14">
   <w:p>
     <w:pPr>
       <w:pStyle w:val="Footer"/>
@@ -5459,7 +5397,7 @@
 </file>
 
 <file path=word/footer3.xml><?xml version="1.0" encoding="utf-8"?>
-<w:ftr xmlns:wpc="http://schemas.microsoft.com/office/word/2010/wordprocessingCanvas" xmlns:cx="http://schemas.microsoft.com/office/drawing/2014/chartex" xmlns:cx1="http://schemas.microsoft.com/office/drawing/2015/9/8/chartex" xmlns:cx2="http://schemas.microsoft.com/office/drawing/2015/10/21/chartex" xmlns:cx3="http://schemas.microsoft.com/office/drawing/2016/5/9/chartex" xmlns:cx4="http://schemas.microsoft.com/office/drawing/2016/5/10/chartex" xmlns:cx5="http://schemas.microsoft.com/office/drawing/2016/5/11/chartex" xmlns:cx6="http://schemas.microsoft.com/office/drawing/2016/5/12/chartex" xmlns:cx7="http://schemas.microsoft.com/office/drawing/2016/5/13/chartex" xmlns:cx8="http://schemas.microsoft.com/office/drawing/2016/5/14/chartex" xmlns:mc="http://schemas.openxmlformats.org/markup-compatibility/2006" xmlns:aink="http://schemas.microsoft.com/office/drawing/2016/ink" xmlns:am3d="http://schemas.microsoft.com/office/drawing/2017/model3d" xmlns:o="urn:schemas-microsoft-com:office:office" xmlns:r="http://schemas.openxmlformats.org/officeDocument/2006/relationships" xmlns:m="http://schemas.openxmlformats.org/officeDocument/2006/math" xmlns:v="urn:schemas-microsoft-com:vml" xmlns:wp14="http://schemas.microsoft.com/office/word/2010/wordprocessingDrawing" xmlns:wp="http://schemas.openxmlformats.org/drawingml/2006/wordprocessingDrawing" xmlns:w10="urn:schemas-microsoft-com:office:word" xmlns:w="http://schemas.openxmlformats.org/wordprocessingml/2006/main" xmlns:w14="http://schemas.microsoft.com/office/word/2010/wordml" xmlns:w15="http://schemas.microsoft.com/office/word/2012/wordml" xmlns:w16cex="http://schemas.microsoft.com/office/word/2018/wordml/cex" xmlns:w16cid="http://schemas.microsoft.com/office/word/2016/wordml/cid" xmlns:w16="http://schemas.microsoft.com/office/word/2018/wordml" xmlns:w16se="http://schemas.microsoft.com/office/word/2015/wordml/symex" xmlns:wpg="http://schemas.microsoft.com/office/word/2010/wordprocessingGroup" xmlns:wpi="http://schemas.microsoft.com/office/word/2010/wordprocessingInk" xmlns:wne="http://schemas.microsoft.com/office/word/2006/wordml" xmlns:wps="http://schemas.microsoft.com/office/word/2010/wordprocessingShape" mc:Ignorable="w14 w15 w16se w16cid w16 w16cex wp14">
+<w:ftr xmlns:wpc="http://schemas.microsoft.com/office/word/2010/wordprocessingCanvas" xmlns:cx="http://schemas.microsoft.com/office/drawing/2014/chartex" xmlns:cx1="http://schemas.microsoft.com/office/drawing/2015/9/8/chartex" xmlns:cx2="http://schemas.microsoft.com/office/drawing/2015/10/21/chartex" xmlns:cx3="http://schemas.microsoft.com/office/drawing/2016/5/9/chartex" xmlns:cx4="http://schemas.microsoft.com/office/drawing/2016/5/10/chartex" xmlns:cx5="http://schemas.microsoft.com/office/drawing/2016/5/11/chartex" xmlns:cx6="http://schemas.microsoft.com/office/drawing/2016/5/12/chartex" xmlns:cx7="http://schemas.microsoft.com/office/drawing/2016/5/13/chartex" xmlns:cx8="http://schemas.microsoft.com/office/drawing/2016/5/14/chartex" xmlns:mc="http://schemas.openxmlformats.org/markup-compatibility/2006" xmlns:aink="http://schemas.microsoft.com/office/drawing/2016/ink" xmlns:am3d="http://schemas.microsoft.com/office/drawing/2017/model3d" xmlns:o="urn:schemas-microsoft-com:office:office" xmlns:r="http://schemas.openxmlformats.org/officeDocument/2006/relationships" xmlns:m="http://schemas.openxmlformats.org/officeDocument/2006/math" xmlns:v="urn:schemas-microsoft-com:vml" xmlns:wp14="http://schemas.microsoft.com/office/word/2010/wordprocessingDrawing" xmlns:wp="http://schemas.openxmlformats.org/drawingml/2006/wordprocessingDrawing" xmlns:w10="urn:schemas-microsoft-com:office:word" xmlns:w="http://schemas.openxmlformats.org/wordprocessingml/2006/main" xmlns:w14="http://schemas.microsoft.com/office/word/2010/wordml" xmlns:w15="http://schemas.microsoft.com/office/word/2012/wordml" xmlns:w16cid="http://schemas.microsoft.com/office/word/2016/wordml/cid" xmlns:w16se="http://schemas.microsoft.com/office/word/2015/wordml/symex" xmlns:wpg="http://schemas.microsoft.com/office/word/2010/wordprocessingGroup" xmlns:wpi="http://schemas.microsoft.com/office/word/2010/wordprocessingInk" xmlns:wne="http://schemas.microsoft.com/office/word/2006/wordml" xmlns:wps="http://schemas.microsoft.com/office/word/2010/wordprocessingShape" mc:Ignorable="w14 w15 w16se w16cid wp14">
   <w:p>
     <w:pPr>
       <w:pStyle w:val="Footer"/>
@@ -5469,7 +5407,7 @@
 </file>
 
 <file path=word/footnotes.xml><?xml version="1.0" encoding="utf-8"?>
-<w:footnotes xmlns:wpc="http://schemas.microsoft.com/office/word/2010/wordprocessingCanvas" xmlns:cx="http://schemas.microsoft.com/office/drawing/2014/chartex" xmlns:cx1="http://schemas.microsoft.com/office/drawing/2015/9/8/chartex" xmlns:cx2="http://schemas.microsoft.com/office/drawing/2015/10/21/chartex" xmlns:cx3="http://schemas.microsoft.com/office/drawing/2016/5/9/chartex" xmlns:cx4="http://schemas.microsoft.com/office/drawing/2016/5/10/chartex" xmlns:cx5="http://schemas.microsoft.com/office/drawing/2016/5/11/chartex" xmlns:cx6="http://schemas.microsoft.com/office/drawing/2016/5/12/chartex" xmlns:cx7="http://schemas.microsoft.com/office/drawing/2016/5/13/chartex" xmlns:cx8="http://schemas.microsoft.com/office/drawing/2016/5/14/chartex" xmlns:mc="http://schemas.openxmlformats.org/markup-compatibility/2006" xmlns:aink="http://schemas.microsoft.com/office/drawing/2016/ink" xmlns:am3d="http://schemas.microsoft.com/office/drawing/2017/model3d" xmlns:o="urn:schemas-microsoft-com:office:office" xmlns:r="http://schemas.openxmlformats.org/officeDocument/2006/relationships" xmlns:m="http://schemas.openxmlformats.org/officeDocument/2006/math" xmlns:v="urn:schemas-microsoft-com:vml" xmlns:wp14="http://schemas.microsoft.com/office/word/2010/wordprocessingDrawing" xmlns:wp="http://schemas.openxmlformats.org/drawingml/2006/wordprocessingDrawing" xmlns:w10="urn:schemas-microsoft-com:office:word" xmlns:w="http://schemas.openxmlformats.org/wordprocessingml/2006/main" xmlns:w14="http://schemas.microsoft.com/office/word/2010/wordml" xmlns:w15="http://schemas.microsoft.com/office/word/2012/wordml" xmlns:w16cex="http://schemas.microsoft.com/office/word/2018/wordml/cex" xmlns:w16cid="http://schemas.microsoft.com/office/word/2016/wordml/cid" xmlns:w16="http://schemas.microsoft.com/office/word/2018/wordml" xmlns:w16se="http://schemas.microsoft.com/office/word/2015/wordml/symex" xmlns:wpg="http://schemas.microsoft.com/office/word/2010/wordprocessingGroup" xmlns:wpi="http://schemas.microsoft.com/office/word/2010/wordprocessingInk" xmlns:wne="http://schemas.microsoft.com/office/word/2006/wordml" xmlns:wps="http://schemas.microsoft.com/office/word/2010/wordprocessingShape" mc:Ignorable="w14 w15 w16se w16cid w16 w16cex wp14">
+<w:footnotes xmlns:wpc="http://schemas.microsoft.com/office/word/2010/wordprocessingCanvas" xmlns:cx="http://schemas.microsoft.com/office/drawing/2014/chartex" xmlns:cx1="http://schemas.microsoft.com/office/drawing/2015/9/8/chartex" xmlns:cx2="http://schemas.microsoft.com/office/drawing/2015/10/21/chartex" xmlns:cx3="http://schemas.microsoft.com/office/drawing/2016/5/9/chartex" xmlns:cx4="http://schemas.microsoft.com/office/drawing/2016/5/10/chartex" xmlns:cx5="http://schemas.microsoft.com/office/drawing/2016/5/11/chartex" xmlns:cx6="http://schemas.microsoft.com/office/drawing/2016/5/12/chartex" xmlns:cx7="http://schemas.microsoft.com/office/drawing/2016/5/13/chartex" xmlns:cx8="http://schemas.microsoft.com/office/drawing/2016/5/14/chartex" xmlns:mc="http://schemas.openxmlformats.org/markup-compatibility/2006" xmlns:aink="http://schemas.microsoft.com/office/drawing/2016/ink" xmlns:am3d="http://schemas.microsoft.com/office/drawing/2017/model3d" xmlns:o="urn:schemas-microsoft-com:office:office" xmlns:r="http://schemas.openxmlformats.org/officeDocument/2006/relationships" xmlns:m="http://schemas.openxmlformats.org/officeDocument/2006/math" xmlns:v="urn:schemas-microsoft-com:vml" xmlns:wp14="http://schemas.microsoft.com/office/word/2010/wordprocessingDrawing" xmlns:wp="http://schemas.openxmlformats.org/drawingml/2006/wordprocessingDrawing" xmlns:w10="urn:schemas-microsoft-com:office:word" xmlns:w="http://schemas.openxmlformats.org/wordprocessingml/2006/main" xmlns:w14="http://schemas.microsoft.com/office/word/2010/wordml" xmlns:w15="http://schemas.microsoft.com/office/word/2012/wordml" xmlns:w16cid="http://schemas.microsoft.com/office/word/2016/wordml/cid" xmlns:w16se="http://schemas.microsoft.com/office/word/2015/wordml/symex" xmlns:wpg="http://schemas.microsoft.com/office/word/2010/wordprocessingGroup" xmlns:wpi="http://schemas.microsoft.com/office/word/2010/wordprocessingInk" xmlns:wne="http://schemas.microsoft.com/office/word/2006/wordml" xmlns:wps="http://schemas.microsoft.com/office/word/2010/wordprocessingShape" mc:Ignorable="w14 w15 w16se w16cid wp14">
   <w:footnote w:type="separator" w:id="-1">
     <w:p>
       <w:pPr>
@@ -5494,7 +5432,7 @@
 </file>
 
 <file path=word/header1.xml><?xml version="1.0" encoding="utf-8"?>
-<w:hdr xmlns:wpc="http://schemas.microsoft.com/office/word/2010/wordprocessingCanvas" xmlns:cx="http://schemas.microsoft.com/office/drawing/2014/chartex" xmlns:cx1="http://schemas.microsoft.com/office/drawing/2015/9/8/chartex" xmlns:cx2="http://schemas.microsoft.com/office/drawing/2015/10/21/chartex" xmlns:cx3="http://schemas.microsoft.com/office/drawing/2016/5/9/chartex" xmlns:cx4="http://schemas.microsoft.com/office/drawing/2016/5/10/chartex" xmlns:cx5="http://schemas.microsoft.com/office/drawing/2016/5/11/chartex" xmlns:cx6="http://schemas.microsoft.com/office/drawing/2016/5/12/chartex" xmlns:cx7="http://schemas.microsoft.com/office/drawing/2016/5/13/chartex" xmlns:cx8="http://schemas.microsoft.com/office/drawing/2016/5/14/chartex" xmlns:mc="http://schemas.openxmlformats.org/markup-compatibility/2006" xmlns:aink="http://schemas.microsoft.com/office/drawing/2016/ink" xmlns:am3d="http://schemas.microsoft.com/office/drawing/2017/model3d" xmlns:o="urn:schemas-microsoft-com:office:office" xmlns:r="http://schemas.openxmlformats.org/officeDocument/2006/relationships" xmlns:m="http://schemas.openxmlformats.org/officeDocument/2006/math" xmlns:v="urn:schemas-microsoft-com:vml" xmlns:wp14="http://schemas.microsoft.com/office/word/2010/wordprocessingDrawing" xmlns:wp="http://schemas.openxmlformats.org/drawingml/2006/wordprocessingDrawing" xmlns:w10="urn:schemas-microsoft-com:office:word" xmlns:w="http://schemas.openxmlformats.org/wordprocessingml/2006/main" xmlns:w14="http://schemas.microsoft.com/office/word/2010/wordml" xmlns:w15="http://schemas.microsoft.com/office/word/2012/wordml" xmlns:w16cex="http://schemas.microsoft.com/office/word/2018/wordml/cex" xmlns:w16cid="http://schemas.microsoft.com/office/word/2016/wordml/cid" xmlns:w16="http://schemas.microsoft.com/office/word/2018/wordml" xmlns:w16se="http://schemas.microsoft.com/office/word/2015/wordml/symex" xmlns:wpg="http://schemas.microsoft.com/office/word/2010/wordprocessingGroup" xmlns:wpi="http://schemas.microsoft.com/office/word/2010/wordprocessingInk" xmlns:wne="http://schemas.microsoft.com/office/word/2006/wordml" xmlns:wps="http://schemas.microsoft.com/office/word/2010/wordprocessingShape" mc:Ignorable="w14 w15 w16se w16cid w16 w16cex wp14">
+<w:hdr xmlns:wpc="http://schemas.microsoft.com/office/word/2010/wordprocessingCanvas" xmlns:cx="http://schemas.microsoft.com/office/drawing/2014/chartex" xmlns:cx1="http://schemas.microsoft.com/office/drawing/2015/9/8/chartex" xmlns:cx2="http://schemas.microsoft.com/office/drawing/2015/10/21/chartex" xmlns:cx3="http://schemas.microsoft.com/office/drawing/2016/5/9/chartex" xmlns:cx4="http://schemas.microsoft.com/office/drawing/2016/5/10/chartex" xmlns:cx5="http://schemas.microsoft.com/office/drawing/2016/5/11/chartex" xmlns:cx6="http://schemas.microsoft.com/office/drawing/2016/5/12/chartex" xmlns:cx7="http://schemas.microsoft.com/office/drawing/2016/5/13/chartex" xmlns:cx8="http://schemas.microsoft.com/office/drawing/2016/5/14/chartex" xmlns:mc="http://schemas.openxmlformats.org/markup-compatibility/2006" xmlns:aink="http://schemas.microsoft.com/office/drawing/2016/ink" xmlns:am3d="http://schemas.microsoft.com/office/drawing/2017/model3d" xmlns:o="urn:schemas-microsoft-com:office:office" xmlns:r="http://schemas.openxmlformats.org/officeDocument/2006/relationships" xmlns:m="http://schemas.openxmlformats.org/officeDocument/2006/math" xmlns:v="urn:schemas-microsoft-com:vml" xmlns:wp14="http://schemas.microsoft.com/office/word/2010/wordprocessingDrawing" xmlns:wp="http://schemas.openxmlformats.org/drawingml/2006/wordprocessingDrawing" xmlns:w10="urn:schemas-microsoft-com:office:word" xmlns:w="http://schemas.openxmlformats.org/wordprocessingml/2006/main" xmlns:w14="http://schemas.microsoft.com/office/word/2010/wordml" xmlns:w15="http://schemas.microsoft.com/office/word/2012/wordml" xmlns:w16cid="http://schemas.microsoft.com/office/word/2016/wordml/cid" xmlns:w16se="http://schemas.microsoft.com/office/word/2015/wordml/symex" xmlns:wpg="http://schemas.microsoft.com/office/word/2010/wordprocessingGroup" xmlns:wpi="http://schemas.microsoft.com/office/word/2010/wordprocessingInk" xmlns:wne="http://schemas.microsoft.com/office/word/2006/wordml" xmlns:wps="http://schemas.microsoft.com/office/word/2010/wordprocessingShape" mc:Ignorable="w14 w15 w16se w16cid wp14">
   <w:p>
     <w:pPr>
       <w:pStyle w:val="Header"/>
@@ -5504,7 +5442,7 @@
 </file>
 
 <file path=word/header2.xml><?xml version="1.0" encoding="utf-8"?>
-<w:hdr xmlns:wpc="http://schemas.microsoft.com/office/word/2010/wordprocessingCanvas" xmlns:cx="http://schemas.microsoft.com/office/drawing/2014/chartex" xmlns:cx1="http://schemas.microsoft.com/office/drawing/2015/9/8/chartex" xmlns:cx2="http://schemas.microsoft.com/office/drawing/2015/10/21/chartex" xmlns:cx3="http://schemas.microsoft.com/office/drawing/2016/5/9/chartex" xmlns:cx4="http://schemas.microsoft.com/office/drawing/2016/5/10/chartex" xmlns:cx5="http://schemas.microsoft.com/office/drawing/2016/5/11/chartex" xmlns:cx6="http://schemas.microsoft.com/office/drawing/2016/5/12/chartex" xmlns:cx7="http://schemas.microsoft.com/office/drawing/2016/5/13/chartex" xmlns:cx8="http://schemas.microsoft.com/office/drawing/2016/5/14/chartex" xmlns:mc="http://schemas.openxmlformats.org/markup-compatibility/2006" xmlns:aink="http://schemas.microsoft.com/office/drawing/2016/ink" xmlns:am3d="http://schemas.microsoft.com/office/drawing/2017/model3d" xmlns:o="urn:schemas-microsoft-com:office:office" xmlns:r="http://schemas.openxmlformats.org/officeDocument/2006/relationships" xmlns:m="http://schemas.openxmlformats.org/officeDocument/2006/math" xmlns:v="urn:schemas-microsoft-com:vml" xmlns:wp14="http://schemas.microsoft.com/office/word/2010/wordprocessingDrawing" xmlns:wp="http://schemas.openxmlformats.org/drawingml/2006/wordprocessingDrawing" xmlns:w10="urn:schemas-microsoft-com:office:word" xmlns:w="http://schemas.openxmlformats.org/wordprocessingml/2006/main" xmlns:w14="http://schemas.microsoft.com/office/word/2010/wordml" xmlns:w15="http://schemas.microsoft.com/office/word/2012/wordml" xmlns:w16cex="http://schemas.microsoft.com/office/word/2018/wordml/cex" xmlns:w16cid="http://schemas.microsoft.com/office/word/2016/wordml/cid" xmlns:w16="http://schemas.microsoft.com/office/word/2018/wordml" xmlns:w16se="http://schemas.microsoft.com/office/word/2015/wordml/symex" xmlns:wpg="http://schemas.microsoft.com/office/word/2010/wordprocessingGroup" xmlns:wpi="http://schemas.microsoft.com/office/word/2010/wordprocessingInk" xmlns:wne="http://schemas.microsoft.com/office/word/2006/wordml" xmlns:wps="http://schemas.microsoft.com/office/word/2010/wordprocessingShape" mc:Ignorable="w14 w15 w16se w16cid w16 w16cex wp14">
+<w:hdr xmlns:wpc="http://schemas.microsoft.com/office/word/2010/wordprocessingCanvas" xmlns:cx="http://schemas.microsoft.com/office/drawing/2014/chartex" xmlns:cx1="http://schemas.microsoft.com/office/drawing/2015/9/8/chartex" xmlns:cx2="http://schemas.microsoft.com/office/drawing/2015/10/21/chartex" xmlns:cx3="http://schemas.microsoft.com/office/drawing/2016/5/9/chartex" xmlns:cx4="http://schemas.microsoft.com/office/drawing/2016/5/10/chartex" xmlns:cx5="http://schemas.microsoft.com/office/drawing/2016/5/11/chartex" xmlns:cx6="http://schemas.microsoft.com/office/drawing/2016/5/12/chartex" xmlns:cx7="http://schemas.microsoft.com/office/drawing/2016/5/13/chartex" xmlns:cx8="http://schemas.microsoft.com/office/drawing/2016/5/14/chartex" xmlns:mc="http://schemas.openxmlformats.org/markup-compatibility/2006" xmlns:aink="http://schemas.microsoft.com/office/drawing/2016/ink" xmlns:am3d="http://schemas.microsoft.com/office/drawing/2017/model3d" xmlns:o="urn:schemas-microsoft-com:office:office" xmlns:r="http://schemas.openxmlformats.org/officeDocument/2006/relationships" xmlns:m="http://schemas.openxmlformats.org/officeDocument/2006/math" xmlns:v="urn:schemas-microsoft-com:vml" xmlns:wp14="http://schemas.microsoft.com/office/word/2010/wordprocessingDrawing" xmlns:wp="http://schemas.openxmlformats.org/drawingml/2006/wordprocessingDrawing" xmlns:w10="urn:schemas-microsoft-com:office:word" xmlns:w="http://schemas.openxmlformats.org/wordprocessingml/2006/main" xmlns:w14="http://schemas.microsoft.com/office/word/2010/wordml" xmlns:w15="http://schemas.microsoft.com/office/word/2012/wordml" xmlns:w16cid="http://schemas.microsoft.com/office/word/2016/wordml/cid" xmlns:w16se="http://schemas.microsoft.com/office/word/2015/wordml/symex" xmlns:wpg="http://schemas.microsoft.com/office/word/2010/wordprocessingGroup" xmlns:wpi="http://schemas.microsoft.com/office/word/2010/wordprocessingInk" xmlns:wne="http://schemas.microsoft.com/office/word/2006/wordml" xmlns:wps="http://schemas.microsoft.com/office/word/2010/wordprocessingShape" mc:Ignorable="w14 w15 w16se w16cid wp14">
   <w:p>
     <w:pPr>
       <w:pStyle w:val="Header"/>
@@ -5589,7 +5527,7 @@
 </file>
 
 <file path=word/header3.xml><?xml version="1.0" encoding="utf-8"?>
-<w:hdr xmlns:wpc="http://schemas.microsoft.com/office/word/2010/wordprocessingCanvas" xmlns:cx="http://schemas.microsoft.com/office/drawing/2014/chartex" xmlns:cx1="http://schemas.microsoft.com/office/drawing/2015/9/8/chartex" xmlns:cx2="http://schemas.microsoft.com/office/drawing/2015/10/21/chartex" xmlns:cx3="http://schemas.microsoft.com/office/drawing/2016/5/9/chartex" xmlns:cx4="http://schemas.microsoft.com/office/drawing/2016/5/10/chartex" xmlns:cx5="http://schemas.microsoft.com/office/drawing/2016/5/11/chartex" xmlns:cx6="http://schemas.microsoft.com/office/drawing/2016/5/12/chartex" xmlns:cx7="http://schemas.microsoft.com/office/drawing/2016/5/13/chartex" xmlns:cx8="http://schemas.microsoft.com/office/drawing/2016/5/14/chartex" xmlns:mc="http://schemas.openxmlformats.org/markup-compatibility/2006" xmlns:aink="http://schemas.microsoft.com/office/drawing/2016/ink" xmlns:am3d="http://schemas.microsoft.com/office/drawing/2017/model3d" xmlns:o="urn:schemas-microsoft-com:office:office" xmlns:r="http://schemas.openxmlformats.org/officeDocument/2006/relationships" xmlns:m="http://schemas.openxmlformats.org/officeDocument/2006/math" xmlns:v="urn:schemas-microsoft-com:vml" xmlns:wp14="http://schemas.microsoft.com/office/word/2010/wordprocessingDrawing" xmlns:wp="http://schemas.openxmlformats.org/drawingml/2006/wordprocessingDrawing" xmlns:w10="urn:schemas-microsoft-com:office:word" xmlns:w="http://schemas.openxmlformats.org/wordprocessingml/2006/main" xmlns:w14="http://schemas.microsoft.com/office/word/2010/wordml" xmlns:w15="http://schemas.microsoft.com/office/word/2012/wordml" xmlns:w16cex="http://schemas.microsoft.com/office/word/2018/wordml/cex" xmlns:w16cid="http://schemas.microsoft.com/office/word/2016/wordml/cid" xmlns:w16="http://schemas.microsoft.com/office/word/2018/wordml" xmlns:w16se="http://schemas.microsoft.com/office/word/2015/wordml/symex" xmlns:wpg="http://schemas.microsoft.com/office/word/2010/wordprocessingGroup" xmlns:wpi="http://schemas.microsoft.com/office/word/2010/wordprocessingInk" xmlns:wne="http://schemas.microsoft.com/office/word/2006/wordml" xmlns:wps="http://schemas.microsoft.com/office/word/2010/wordprocessingShape" mc:Ignorable="w14 w15 w16se w16cid w16 w16cex wp14">
+<w:hdr xmlns:wpc="http://schemas.microsoft.com/office/word/2010/wordprocessingCanvas" xmlns:cx="http://schemas.microsoft.com/office/drawing/2014/chartex" xmlns:cx1="http://schemas.microsoft.com/office/drawing/2015/9/8/chartex" xmlns:cx2="http://schemas.microsoft.com/office/drawing/2015/10/21/chartex" xmlns:cx3="http://schemas.microsoft.com/office/drawing/2016/5/9/chartex" xmlns:cx4="http://schemas.microsoft.com/office/drawing/2016/5/10/chartex" xmlns:cx5="http://schemas.microsoft.com/office/drawing/2016/5/11/chartex" xmlns:cx6="http://schemas.microsoft.com/office/drawing/2016/5/12/chartex" xmlns:cx7="http://schemas.microsoft.com/office/drawing/2016/5/13/chartex" xmlns:cx8="http://schemas.microsoft.com/office/drawing/2016/5/14/chartex" xmlns:mc="http://schemas.openxmlformats.org/markup-compatibility/2006" xmlns:aink="http://schemas.microsoft.com/office/drawing/2016/ink" xmlns:am3d="http://schemas.microsoft.com/office/drawing/2017/model3d" xmlns:o="urn:schemas-microsoft-com:office:office" xmlns:r="http://schemas.openxmlformats.org/officeDocument/2006/relationships" xmlns:m="http://schemas.openxmlformats.org/officeDocument/2006/math" xmlns:v="urn:schemas-microsoft-com:vml" xmlns:wp14="http://schemas.microsoft.com/office/word/2010/wordprocessingDrawing" xmlns:wp="http://schemas.openxmlformats.org/drawingml/2006/wordprocessingDrawing" xmlns:w10="urn:schemas-microsoft-com:office:word" xmlns:w="http://schemas.openxmlformats.org/wordprocessingml/2006/main" xmlns:w14="http://schemas.microsoft.com/office/word/2010/wordml" xmlns:w15="http://schemas.microsoft.com/office/word/2012/wordml" xmlns:w16cid="http://schemas.microsoft.com/office/word/2016/wordml/cid" xmlns:w16se="http://schemas.microsoft.com/office/word/2015/wordml/symex" xmlns:wpg="http://schemas.microsoft.com/office/word/2010/wordprocessingGroup" xmlns:wpi="http://schemas.microsoft.com/office/word/2010/wordprocessingInk" xmlns:wne="http://schemas.microsoft.com/office/word/2006/wordml" xmlns:wps="http://schemas.microsoft.com/office/word/2010/wordprocessingShape" mc:Ignorable="w14 w15 w16se w16cid wp14">
   <w:p>
     <w:pPr>
       <w:pStyle w:val="Header"/>
@@ -5599,7 +5537,7 @@
 </file>
 
 <file path=word/numbering.xml><?xml version="1.0" encoding="utf-8"?>
-<w:numbering xmlns:wpc="http://schemas.microsoft.com/office/word/2010/wordprocessingCanvas" xmlns:cx="http://schemas.microsoft.com/office/drawing/2014/chartex" xmlns:cx1="http://schemas.microsoft.com/office/drawing/2015/9/8/chartex" xmlns:cx2="http://schemas.microsoft.com/office/drawing/2015/10/21/chartex" xmlns:cx3="http://schemas.microsoft.com/office/drawing/2016/5/9/chartex" xmlns:cx4="http://schemas.microsoft.com/office/drawing/2016/5/10/chartex" xmlns:cx5="http://schemas.microsoft.com/office/drawing/2016/5/11/chartex" xmlns:cx6="http://schemas.microsoft.com/office/drawing/2016/5/12/chartex" xmlns:cx7="http://schemas.microsoft.com/office/drawing/2016/5/13/chartex" xmlns:cx8="http://schemas.microsoft.com/office/drawing/2016/5/14/chartex" xmlns:mc="http://schemas.openxmlformats.org/markup-compatibility/2006" xmlns:aink="http://schemas.microsoft.com/office/drawing/2016/ink" xmlns:am3d="http://schemas.microsoft.com/office/drawing/2017/model3d" xmlns:o="urn:schemas-microsoft-com:office:office" xmlns:r="http://schemas.openxmlformats.org/officeDocument/2006/relationships" xmlns:m="http://schemas.openxmlformats.org/officeDocument/2006/math" xmlns:v="urn:schemas-microsoft-com:vml" xmlns:wp14="http://schemas.microsoft.com/office/word/2010/wordprocessingDrawing" xmlns:wp="http://schemas.openxmlformats.org/drawingml/2006/wordprocessingDrawing" xmlns:w10="urn:schemas-microsoft-com:office:word" xmlns:w="http://schemas.openxmlformats.org/wordprocessingml/2006/main" xmlns:w14="http://schemas.microsoft.com/office/word/2010/wordml" xmlns:w15="http://schemas.microsoft.com/office/word/2012/wordml" xmlns:w16cex="http://schemas.microsoft.com/office/word/2018/wordml/cex" xmlns:w16cid="http://schemas.microsoft.com/office/word/2016/wordml/cid" xmlns:w16="http://schemas.microsoft.com/office/word/2018/wordml" xmlns:w16se="http://schemas.microsoft.com/office/word/2015/wordml/symex" xmlns:wpg="http://schemas.microsoft.com/office/word/2010/wordprocessingGroup" xmlns:wpi="http://schemas.microsoft.com/office/word/2010/wordprocessingInk" xmlns:wne="http://schemas.microsoft.com/office/word/2006/wordml" xmlns:wps="http://schemas.microsoft.com/office/word/2010/wordprocessingShape" mc:Ignorable="w14 w15 w16se w16cid w16 w16cex wp14">
+<w:numbering xmlns:wpc="http://schemas.microsoft.com/office/word/2010/wordprocessingCanvas" xmlns:cx="http://schemas.microsoft.com/office/drawing/2014/chartex" xmlns:cx1="http://schemas.microsoft.com/office/drawing/2015/9/8/chartex" xmlns:cx2="http://schemas.microsoft.com/office/drawing/2015/10/21/chartex" xmlns:cx3="http://schemas.microsoft.com/office/drawing/2016/5/9/chartex" xmlns:cx4="http://schemas.microsoft.com/office/drawing/2016/5/10/chartex" xmlns:cx5="http://schemas.microsoft.com/office/drawing/2016/5/11/chartex" xmlns:cx6="http://schemas.microsoft.com/office/drawing/2016/5/12/chartex" xmlns:cx7="http://schemas.microsoft.com/office/drawing/2016/5/13/chartex" xmlns:cx8="http://schemas.microsoft.com/office/drawing/2016/5/14/chartex" xmlns:mc="http://schemas.openxmlformats.org/markup-compatibility/2006" xmlns:aink="http://schemas.microsoft.com/office/drawing/2016/ink" xmlns:am3d="http://schemas.microsoft.com/office/drawing/2017/model3d" xmlns:o="urn:schemas-microsoft-com:office:office" xmlns:r="http://schemas.openxmlformats.org/officeDocument/2006/relationships" xmlns:m="http://schemas.openxmlformats.org/officeDocument/2006/math" xmlns:v="urn:schemas-microsoft-com:vml" xmlns:wp14="http://schemas.microsoft.com/office/word/2010/wordprocessingDrawing" xmlns:wp="http://schemas.openxmlformats.org/drawingml/2006/wordprocessingDrawing" xmlns:w10="urn:schemas-microsoft-com:office:word" xmlns:w="http://schemas.openxmlformats.org/wordprocessingml/2006/main" xmlns:w14="http://schemas.microsoft.com/office/word/2010/wordml" xmlns:w15="http://schemas.microsoft.com/office/word/2012/wordml" xmlns:w16cid="http://schemas.microsoft.com/office/word/2016/wordml/cid" xmlns:w16se="http://schemas.microsoft.com/office/word/2015/wordml/symex" xmlns:wpg="http://schemas.microsoft.com/office/word/2010/wordprocessingGroup" xmlns:wpi="http://schemas.microsoft.com/office/word/2010/wordprocessingInk" xmlns:wne="http://schemas.microsoft.com/office/word/2006/wordml" xmlns:wps="http://schemas.microsoft.com/office/word/2010/wordprocessingShape" mc:Ignorable="w14 w15 w16se w16cid wp14">
   <w:abstractNum w:abstractNumId="0" w15:restartNumberingAfterBreak="0">
     <w:nsid w:val="491C015B"/>
     <w:multiLevelType w:val="hybridMultilevel"/>
@@ -5696,7 +5634,7 @@
 </file>
 
 <file path=word/styles.xml><?xml version="1.0" encoding="utf-8"?>
-<w:styles xmlns:mc="http://schemas.openxmlformats.org/markup-compatibility/2006" xmlns:r="http://schemas.openxmlformats.org/officeDocument/2006/relationships" xmlns:w="http://schemas.openxmlformats.org/wordprocessingml/2006/main" xmlns:w14="http://schemas.microsoft.com/office/word/2010/wordml" xmlns:w15="http://schemas.microsoft.com/office/word/2012/wordml" xmlns:w16cex="http://schemas.microsoft.com/office/word/2018/wordml/cex" xmlns:w16cid="http://schemas.microsoft.com/office/word/2016/wordml/cid" xmlns:w16="http://schemas.microsoft.com/office/word/2018/wordml" xmlns:w16se="http://schemas.microsoft.com/office/word/2015/wordml/symex" mc:Ignorable="w14 w15 w16se w16cid w16 w16cex">
+<w:styles xmlns:mc="http://schemas.openxmlformats.org/markup-compatibility/2006" xmlns:r="http://schemas.openxmlformats.org/officeDocument/2006/relationships" xmlns:w="http://schemas.openxmlformats.org/wordprocessingml/2006/main" xmlns:w14="http://schemas.microsoft.com/office/word/2010/wordml" xmlns:w15="http://schemas.microsoft.com/office/word/2012/wordml" xmlns:w16cid="http://schemas.microsoft.com/office/word/2016/wordml/cid" xmlns:w16se="http://schemas.microsoft.com/office/word/2015/wordml/symex" mc:Ignorable="w14 w15 w16se w16cid">
   <w:docDefaults>
     <w:rPrDefault>
       <w:rPr>
@@ -7224,7 +7162,7 @@
 </file>
 
 <file path=customXml/itemProps1.xml><?xml version="1.0" encoding="utf-8"?>
-<ds:datastoreItem xmlns:ds="http://schemas.openxmlformats.org/officeDocument/2006/customXml" ds:itemID="{B5C6B484-2119-4761-9C75-779E7F2911CD}">
+<ds:datastoreItem xmlns:ds="http://schemas.openxmlformats.org/officeDocument/2006/customXml" ds:itemID="{0250B9ED-0308-4637-99D0-27B50843A89B}">
   <ds:schemaRefs>
     <ds:schemaRef ds:uri="http://schemas.openxmlformats.org/officeDocument/2006/bibliography"/>
   </ds:schemaRefs>

</xml_diff>